<commit_message>
Changing NATIONAL into NATINIMP
Signed-off-by: Guillaume Daudin <gdaudin@mac.com>
</commit_message>
<xml_diff>
--- a/output/Profit analysis survey robustess.docx
+++ b/output/Profit analysis survey robustess.docx
@@ -1,6 +1,6 @@
 
 <file path=word/document.xml><?xml version="1.0" encoding="utf-8"?>
-<w:document xmlns:w="http://schemas.openxmlformats.org/wordprocessingml/2006/main" xmlns:m="http://schemas.openxmlformats.org/officeDocument/2006/math" xmlns:w14="http://schemas.microsoft.com/office/word/2010/wordml" xmlns:r="http://schemas.openxmlformats.org/officeDocument/2006/relationships" xmlns:wp="http://schemas.openxmlformats.org/drawingml/2006/wordprocessingDrawing" xmlns:a="http://schemas.openxmlformats.org/drawingml/2006/main" xmlns:wp14="http://schemas.microsoft.com/office/word/2010/wordprocessingDrawing" xmlns:w15="http://schemas.microsoft.com/office/word/2012/wordml" xmlns:mc="http://schemas.openxmlformats.org/markup-compatibility/2006" xmlns:a14="http://schemas.microsoft.com/office/drawing/2010/main" xmlns:sl="http://schemas.openxmlformats.org/schemaLibrary/2006/main" xmlns:wne="http://schemas.microsoft.com/office/word/2006/wordml" xmlns:c="http://schemas.openxmlformats.org/drawingml/2006/chart" xmlns:cdr="http://schemas.openxmlformats.org/drawingml/2006/chartDrawing" xmlns:c14="http://schemas.microsoft.com/office/drawing/2007/8/2/chart" xmlns:dgm="http://schemas.openxmlformats.org/drawingml/2006/diagram" xmlns:pic="http://schemas.openxmlformats.org/drawingml/2006/picture" xmlns:xdr="http://schemas.openxmlformats.org/drawingml/2006/spreadsheetDrawing" xmlns:dsp="http://schemas.microsoft.com/office/drawing/2008/diagram" xmlns:xvml="urn:schemas-microsoft-com:office:excel" xmlns:o="urn:schemas-microsoft-com:office:office" xmlns:v="urn:schemas-microsoft-com:vml" xmlns:w10="urn:schemas-microsoft-com:office:word" xmlns:pvml="urn:schemas-microsoft-com:office:powerpoint" xmlns:cppr="http://schemas.microsoft.com/office/2006/coverPageProps" xmlns:odx="http://opendope.org/xpaths" xmlns:odc="http://opendope.org/conditions" xmlns:odq="http://opendope.org/questions" xmlns:oda="http://opendope.org/answers" xmlns:odi="http://opendope.org/components" xmlns:odgm="http://opendope.org/SmartArt/DataHierarchy" xmlns:b="http://schemas.openxmlformats.org/officeDocument/2006/bibliography" xmlns:msink="http://schemas.microsoft.com/ink/2010/main" xmlns:cdr14="http://schemas.microsoft.com/office/drawing/2010/chartDrawing" xmlns:c15="http://schemas.microsoft.com/office/drawing/2012/chart" xmlns:cs="http://schemas.microsoft.com/office/drawing/2012/chartStyle" xmlns:ns38="http://www.w3.org/1998/Math/MathML" xmlns:ns39="http://www.w3.org/2003/InkML" xmlns:a13cmd="http://schemas.microsoft.com/office/drawing/2013/main/command" xmlns:cx="http://schemas.microsoft.com/office/drawing/2014/chartex" xmlns:c16="http://schemas.microsoft.com/office/drawing/2014/chart" xmlns:dgm1611="http://schemas.microsoft.com/office/drawing/2016/11/diagram" xmlns:c173="http://schemas.microsoft.com/office/drawing/2017/03/chart" xmlns:am3d="http://schemas.microsoft.com/office/drawing/2017/model3d" xmlns:an18="http://schemas.microsoft.com/office/drawing/2018/animation" xmlns:anam3d="http://schemas.microsoft.com/office/drawing/2018/animation/model3d" xmlns:iact="http://schemas.microsoft.com/office/powerpoint/2014/inkAction" xmlns:thm15="http://schemas.microsoft.com/office/thememl/2012/main" xmlns:wps="http://schemas.microsoft.com/office/word/2010/wordprocessingShape" xmlns:wpc="http://schemas.microsoft.com/office/word/2010/wordprocessingCanvas" xmlns:wpg="http://schemas.microsoft.com/office/word/2010/wordprocessingGroup" xmlns:w16se="http://schemas.microsoft.com/office/word/2015/wordml/symex" xmlns:w16cid="http://schemas.microsoft.com/office/word/2016/wordml/cid" xmlns:wetp="http://schemas.microsoft.com/office/webextensions/taskpanes/2010/11" xmlns:we="http://schemas.microsoft.com/office/webextensions/webextension/2010/11" xmlns:comp="http://schemas.openxmlformats.org/drawingml/2006/compatibility" xmlns:lc="http://schemas.openxmlformats.org/drawingml/2006/lockedCanvas" xmlns:dgm14="http://schemas.microsoft.com/office/drawing/2010/diagram" xmlns:a15="http://schemas.microsoft.com/office/drawing/2012/main" xmlns:pic14="http://schemas.microsoft.com/office/drawing/2010/picture" xmlns:c16ac="http://schemas.microsoft.com/office/drawing/2014/chart/ac" xmlns:a16="http://schemas.microsoft.com/office/drawing/2014/main" xmlns:a1611="http://schemas.microsoft.com/office/drawing/2016/11/main" xmlns:dgm1612="http://schemas.microsoft.com/office/drawing/2016/12/diagram" xmlns:a16svg="http://schemas.microsoft.com/office/drawing/2016/SVG/main" xmlns:adec="http://schemas.microsoft.com/office/drawing/2017/decorative" xmlns:a18hc="http://schemas.microsoft.com/office/drawing/2018/hyperlinkcolor" xmlns:wp15="http://schemas.microsoft.com/office/word/2012/wordprocessingDrawing">
+<w:document xmlns:w="http://schemas.openxmlformats.org/wordprocessingml/2006/main" xmlns:m="http://schemas.openxmlformats.org/officeDocument/2006/math" xmlns:w14="http://schemas.microsoft.com/office/word/2010/wordml" xmlns:w15="http://schemas.microsoft.com/office/word/2012/wordml" xmlns:r="http://schemas.openxmlformats.org/officeDocument/2006/relationships" xmlns:wp="http://schemas.openxmlformats.org/drawingml/2006/wordprocessingDrawing" xmlns:a="http://schemas.openxmlformats.org/drawingml/2006/main" xmlns:wp14="http://schemas.microsoft.com/office/word/2010/wordprocessingDrawing" xmlns:mc="http://schemas.openxmlformats.org/markup-compatibility/2006" xmlns:a14="http://schemas.microsoft.com/office/drawing/2010/main" xmlns:sl="http://schemas.openxmlformats.org/schemaLibrary/2006/main" xmlns:wne="http://schemas.microsoft.com/office/word/2006/wordml" xmlns:c="http://schemas.openxmlformats.org/drawingml/2006/chart" xmlns:cdr="http://schemas.openxmlformats.org/drawingml/2006/chartDrawing" xmlns:c14="http://schemas.microsoft.com/office/drawing/2007/8/2/chart" xmlns:dgm="http://schemas.openxmlformats.org/drawingml/2006/diagram" xmlns:pic="http://schemas.openxmlformats.org/drawingml/2006/picture" xmlns:xdr="http://schemas.openxmlformats.org/drawingml/2006/spreadsheetDrawing" xmlns:dsp="http://schemas.microsoft.com/office/drawing/2008/diagram" xmlns:xvml="urn:schemas-microsoft-com:office:excel" xmlns:o="urn:schemas-microsoft-com:office:office" xmlns:v="urn:schemas-microsoft-com:vml" xmlns:w10="urn:schemas-microsoft-com:office:word" xmlns:pvml="urn:schemas-microsoft-com:office:powerpoint" xmlns:cppr="http://schemas.microsoft.com/office/2006/coverPageProps" xmlns:odx="http://opendope.org/xpaths" xmlns:odc="http://opendope.org/conditions" xmlns:odq="http://opendope.org/questions" xmlns:oda="http://opendope.org/answers" xmlns:odi="http://opendope.org/components" xmlns:odgm="http://opendope.org/SmartArt/DataHierarchy" xmlns:b="http://schemas.openxmlformats.org/officeDocument/2006/bibliography" xmlns:msink="http://schemas.microsoft.com/ink/2010/main" xmlns:cdr14="http://schemas.microsoft.com/office/drawing/2010/chartDrawing" xmlns:c15="http://schemas.microsoft.com/office/drawing/2012/chart" xmlns:cs="http://schemas.microsoft.com/office/drawing/2012/chartStyle" xmlns:ns38="http://www.w3.org/1998/Math/MathML" xmlns:ns39="http://www.w3.org/2003/InkML" xmlns:a13cmd="http://schemas.microsoft.com/office/drawing/2013/main/command" xmlns:cx="http://schemas.microsoft.com/office/drawing/2014/chartex" xmlns:c16="http://schemas.microsoft.com/office/drawing/2014/chart" xmlns:dgm1611="http://schemas.microsoft.com/office/drawing/2016/11/diagram" xmlns:c173="http://schemas.microsoft.com/office/drawing/2017/03/chart" xmlns:am3d="http://schemas.microsoft.com/office/drawing/2017/model3d" xmlns:an18="http://schemas.microsoft.com/office/drawing/2018/animation" xmlns:anam3d="http://schemas.microsoft.com/office/drawing/2018/animation/model3d" xmlns:iact="http://schemas.microsoft.com/office/powerpoint/2014/inkAction" xmlns:thm15="http://schemas.microsoft.com/office/thememl/2012/main" xmlns:wps="http://schemas.microsoft.com/office/word/2010/wordprocessingShape" xmlns:wpc="http://schemas.microsoft.com/office/word/2010/wordprocessingCanvas" xmlns:wpg="http://schemas.microsoft.com/office/word/2010/wordprocessingGroup" xmlns:w16se="http://schemas.microsoft.com/office/word/2015/wordml/symex" xmlns:w16cid="http://schemas.microsoft.com/office/word/2016/wordml/cid" xmlns:wetp="http://schemas.microsoft.com/office/webextensions/taskpanes/2010/11" xmlns:we="http://schemas.microsoft.com/office/webextensions/webextension/2010/11" xmlns:comp="http://schemas.openxmlformats.org/drawingml/2006/compatibility" xmlns:lc="http://schemas.openxmlformats.org/drawingml/2006/lockedCanvas" xmlns:dgm14="http://schemas.microsoft.com/office/drawing/2010/diagram" xmlns:a15="http://schemas.microsoft.com/office/drawing/2012/main" xmlns:pic14="http://schemas.microsoft.com/office/drawing/2010/picture" xmlns:c16ac="http://schemas.microsoft.com/office/drawing/2014/chart/ac" xmlns:a16="http://schemas.microsoft.com/office/drawing/2014/main" xmlns:a1611="http://schemas.microsoft.com/office/drawing/2016/11/main" xmlns:dgm1612="http://schemas.microsoft.com/office/drawing/2016/12/diagram" xmlns:a16svg="http://schemas.microsoft.com/office/drawing/2016/SVG/main" xmlns:adec="http://schemas.microsoft.com/office/drawing/2017/decorative" xmlns:a18hc="http://schemas.microsoft.com/office/drawing/2018/hyperlinkcolor" xmlns:wp15="http://schemas.microsoft.com/office/word/2012/wordprocessingDrawing">
   <w:body>
     <w:tbl>
       <w:tblPr>
@@ -203,49 +203,49 @@
               <w:jc w:val="right"/>
             </w:pPr>
             <w:r>
-              <w:t xml:space="preserve">0.11</w:t>
-            </w:r>
-          </w:p>
-        </w:tc>
-        <w:tc>
-          <w:tcPr>
-            <w:tcW w:w="2340" w:type="dxa"/>
-            <w:tcBorders>
-              <w:top w:val="nil" w:color="000000"/>
-              <w:left w:val="nil" w:color="000000"/>
-              <w:bottom w:val="nil" w:color="000000"/>
-              <w:right w:val="nil" w:color="000000"/>
-            </w:tcBorders>
-            <w:vAlign w:val="bottom"/>
-          </w:tcPr>
-          <w:p>
-            <w:pPr>
-              <w:spacing w:after="0"/>
-              <w:jc w:val="right"/>
-            </w:pPr>
-            <w:r>
-              <w:t xml:space="preserve">0.14</w:t>
-            </w:r>
-          </w:p>
-        </w:tc>
-        <w:tc>
-          <w:tcPr>
-            <w:tcW w:w="2340" w:type="dxa"/>
-            <w:tcBorders>
-              <w:top w:val="nil" w:color="000000"/>
-              <w:left w:val="nil" w:color="000000"/>
-              <w:bottom w:val="nil" w:color="000000"/>
-              <w:right w:val="nil" w:color="000000"/>
-            </w:tcBorders>
-            <w:vAlign w:val="bottom"/>
-          </w:tcPr>
-          <w:p>
-            <w:pPr>
-              <w:spacing w:after="0"/>
-              <w:jc w:val="right"/>
-            </w:pPr>
-            <w:r>
-              <w:t xml:space="preserve">0.14</w:t>
+              <w:t xml:space="preserve">0.114</w:t>
+            </w:r>
+          </w:p>
+        </w:tc>
+        <w:tc>
+          <w:tcPr>
+            <w:tcW w:w="2340" w:type="dxa"/>
+            <w:tcBorders>
+              <w:top w:val="nil" w:color="000000"/>
+              <w:left w:val="nil" w:color="000000"/>
+              <w:bottom w:val="nil" w:color="000000"/>
+              <w:right w:val="nil" w:color="000000"/>
+            </w:tcBorders>
+            <w:vAlign w:val="bottom"/>
+          </w:tcPr>
+          <w:p>
+            <w:pPr>
+              <w:spacing w:after="0"/>
+              <w:jc w:val="right"/>
+            </w:pPr>
+            <w:r>
+              <w:t xml:space="preserve">0.134</w:t>
+            </w:r>
+          </w:p>
+        </w:tc>
+        <w:tc>
+          <w:tcPr>
+            <w:tcW w:w="2340" w:type="dxa"/>
+            <w:tcBorders>
+              <w:top w:val="nil" w:color="000000"/>
+              <w:left w:val="nil" w:color="000000"/>
+              <w:bottom w:val="nil" w:color="000000"/>
+              <w:right w:val="nil" w:color="000000"/>
+            </w:tcBorders>
+            <w:vAlign w:val="bottom"/>
+          </w:tcPr>
+          <w:p>
+            <w:pPr>
+              <w:spacing w:after="0"/>
+              <w:jc w:val="right"/>
+            </w:pPr>
+            <w:r>
+              <w:t xml:space="preserve">0.136</w:t>
             </w:r>
           </w:p>
         </w:tc>
@@ -289,49 +289,49 @@
               <w:jc w:val="right"/>
             </w:pPr>
             <w:r>
-              <w:t xml:space="preserve">[0.08,0.15]</w:t>
-            </w:r>
-          </w:p>
-        </w:tc>
-        <w:tc>
-          <w:tcPr>
-            <w:tcW w:w="2340" w:type="dxa"/>
-            <w:tcBorders>
-              <w:top w:val="nil" w:color="000000"/>
-              <w:left w:val="nil" w:color="000000"/>
-              <w:bottom w:val="nil" w:color="000000"/>
-              <w:right w:val="nil" w:color="000000"/>
-            </w:tcBorders>
-            <w:vAlign w:val="bottom"/>
-          </w:tcPr>
-          <w:p>
-            <w:pPr>
-              <w:spacing w:after="0"/>
-              <w:jc w:val="right"/>
-            </w:pPr>
-            <w:r>
-              <w:t xml:space="preserve">[0.08,0.20]</w:t>
-            </w:r>
-          </w:p>
-        </w:tc>
-        <w:tc>
-          <w:tcPr>
-            <w:tcW w:w="2340" w:type="dxa"/>
-            <w:tcBorders>
-              <w:top w:val="nil" w:color="000000"/>
-              <w:left w:val="nil" w:color="000000"/>
-              <w:bottom w:val="nil" w:color="000000"/>
-              <w:right w:val="nil" w:color="000000"/>
-            </w:tcBorders>
-            <w:vAlign w:val="bottom"/>
-          </w:tcPr>
-          <w:p>
-            <w:pPr>
-              <w:spacing w:after="0"/>
-              <w:jc w:val="right"/>
-            </w:pPr>
-            <w:r>
-              <w:t xml:space="preserve">[0.06,0.21]</w:t>
+              <w:t xml:space="preserve">[0.076,0.152]</w:t>
+            </w:r>
+          </w:p>
+        </w:tc>
+        <w:tc>
+          <w:tcPr>
+            <w:tcW w:w="2340" w:type="dxa"/>
+            <w:tcBorders>
+              <w:top w:val="nil" w:color="000000"/>
+              <w:left w:val="nil" w:color="000000"/>
+              <w:bottom w:val="nil" w:color="000000"/>
+              <w:right w:val="nil" w:color="000000"/>
+            </w:tcBorders>
+            <w:vAlign w:val="bottom"/>
+          </w:tcPr>
+          <w:p>
+            <w:pPr>
+              <w:spacing w:after="0"/>
+              <w:jc w:val="right"/>
+            </w:pPr>
+            <w:r>
+              <w:t xml:space="preserve">[0.076,0.193]</w:t>
+            </w:r>
+          </w:p>
+        </w:tc>
+        <w:tc>
+          <w:tcPr>
+            <w:tcW w:w="2340" w:type="dxa"/>
+            <w:tcBorders>
+              <w:top w:val="nil" w:color="000000"/>
+              <w:left w:val="nil" w:color="000000"/>
+              <w:bottom w:val="nil" w:color="000000"/>
+              <w:right w:val="nil" w:color="000000"/>
+            </w:tcBorders>
+            <w:vAlign w:val="bottom"/>
+          </w:tcPr>
+          <w:p>
+            <w:pPr>
+              <w:spacing w:after="0"/>
+              <w:jc w:val="right"/>
+            </w:pPr>
+            <w:r>
+              <w:t xml:space="preserve">[0.061,0.211]</w:t>
             </w:r>
           </w:p>
         </w:tc>
@@ -440,6 +440,664 @@
               <w:jc w:val="left"/>
             </w:pPr>
             <w:r>
+              <w:t xml:space="preserve">Only British</w:t>
+            </w:r>
+          </w:p>
+        </w:tc>
+        <w:tc>
+          <w:tcPr>
+            <w:tcW w:w="2340" w:type="dxa"/>
+            <w:tcBorders>
+              <w:top w:val="nil" w:color="000000"/>
+              <w:left w:val="single" w:color="000000"/>
+              <w:bottom w:val="nil" w:color="000000"/>
+              <w:right w:val="nil" w:color="000000"/>
+            </w:tcBorders>
+          </w:tcPr>
+          <w:p>
+            <w:pPr>
+              <w:spacing w:after="0"/>
+            </w:pPr>
+          </w:p>
+        </w:tc>
+        <w:tc>
+          <w:tcPr>
+            <w:tcW w:w="2340" w:type="dxa"/>
+            <w:tcBorders>
+              <w:top w:val="nil" w:color="000000"/>
+              <w:left w:val="nil" w:color="000000"/>
+              <w:bottom w:val="nil" w:color="000000"/>
+              <w:right w:val="nil" w:color="000000"/>
+            </w:tcBorders>
+          </w:tcPr>
+          <w:p>
+            <w:pPr>
+              <w:spacing w:after="0"/>
+            </w:pPr>
+          </w:p>
+        </w:tc>
+        <w:tc>
+          <w:tcPr>
+            <w:tcW w:w="2340" w:type="dxa"/>
+            <w:tcBorders>
+              <w:top w:val="nil" w:color="000000"/>
+              <w:left w:val="nil" w:color="000000"/>
+              <w:bottom w:val="nil" w:color="000000"/>
+              <w:right w:val="nil" w:color="000000"/>
+            </w:tcBorders>
+          </w:tcPr>
+          <w:p>
+            <w:pPr>
+              <w:spacing w:after="0"/>
+            </w:pPr>
+          </w:p>
+        </w:tc>
+      </w:tr>
+      <w:tr>
+        <w:tc>
+          <w:tcPr>
+            <w:tcW w:w="2340" w:type="dxa"/>
+            <w:tcBorders>
+              <w:top w:val="nil" w:color="000000"/>
+              <w:left w:val="nil" w:color="000000"/>
+              <w:bottom w:val="nil" w:color="000000"/>
+              <w:right w:val="single" w:color="000000"/>
+            </w:tcBorders>
+            <w:vAlign w:val="bottom"/>
+          </w:tcPr>
+          <w:p>
+            <w:pPr>
+              <w:spacing w:after="0"/>
+              <w:jc w:val="left"/>
+            </w:pPr>
+            <w:r>
+              <w:t xml:space="preserve">  mean</w:t>
+            </w:r>
+          </w:p>
+        </w:tc>
+        <w:tc>
+          <w:tcPr>
+            <w:tcW w:w="2340" w:type="dxa"/>
+            <w:tcBorders>
+              <w:top w:val="nil" w:color="000000"/>
+              <w:left w:val="single" w:color="000000"/>
+              <w:bottom w:val="nil" w:color="000000"/>
+              <w:right w:val="nil" w:color="000000"/>
+            </w:tcBorders>
+            <w:vAlign w:val="bottom"/>
+          </w:tcPr>
+          <w:p>
+            <w:pPr>
+              <w:spacing w:after="0"/>
+              <w:jc w:val="right"/>
+            </w:pPr>
+            <w:r>
+              <w:t xml:space="preserve">0.095</w:t>
+            </w:r>
+          </w:p>
+        </w:tc>
+        <w:tc>
+          <w:tcPr>
+            <w:tcW w:w="2340" w:type="dxa"/>
+            <w:tcBorders>
+              <w:top w:val="nil" w:color="000000"/>
+              <w:left w:val="nil" w:color="000000"/>
+              <w:bottom w:val="nil" w:color="000000"/>
+              <w:right w:val="nil" w:color="000000"/>
+            </w:tcBorders>
+            <w:vAlign w:val="bottom"/>
+          </w:tcPr>
+          <w:p>
+            <w:pPr>
+              <w:spacing w:after="0"/>
+              <w:jc w:val="right"/>
+            </w:pPr>
+            <w:r>
+              <w:t xml:space="preserve">0.103</w:t>
+            </w:r>
+          </w:p>
+        </w:tc>
+        <w:tc>
+          <w:tcPr>
+            <w:tcW w:w="2340" w:type="dxa"/>
+            <w:tcBorders>
+              <w:top w:val="nil" w:color="000000"/>
+              <w:left w:val="nil" w:color="000000"/>
+              <w:bottom w:val="nil" w:color="000000"/>
+              <w:right w:val="nil" w:color="000000"/>
+            </w:tcBorders>
+            <w:vAlign w:val="bottom"/>
+          </w:tcPr>
+          <w:p>
+            <w:pPr>
+              <w:spacing w:after="0"/>
+              <w:jc w:val="right"/>
+            </w:pPr>
+            <w:r>
+              <w:t xml:space="preserve">0.112</w:t>
+            </w:r>
+          </w:p>
+        </w:tc>
+      </w:tr>
+      <w:tr>
+        <w:tc>
+          <w:tcPr>
+            <w:tcW w:w="2340" w:type="dxa"/>
+            <w:tcBorders>
+              <w:top w:val="nil" w:color="000000"/>
+              <w:left w:val="nil" w:color="000000"/>
+              <w:bottom w:val="nil" w:color="000000"/>
+              <w:right w:val="single" w:color="000000"/>
+            </w:tcBorders>
+            <w:vAlign w:val="bottom"/>
+          </w:tcPr>
+          <w:p>
+            <w:pPr>
+              <w:spacing w:after="0"/>
+              <w:jc w:val="left"/>
+            </w:pPr>
+            <w:r>
+              <w:t xml:space="preserve">  95% ci</w:t>
+            </w:r>
+          </w:p>
+        </w:tc>
+        <w:tc>
+          <w:tcPr>
+            <w:tcW w:w="2340" w:type="dxa"/>
+            <w:tcBorders>
+              <w:top w:val="nil" w:color="000000"/>
+              <w:left w:val="single" w:color="000000"/>
+              <w:bottom w:val="nil" w:color="000000"/>
+              <w:right w:val="nil" w:color="000000"/>
+            </w:tcBorders>
+            <w:vAlign w:val="bottom"/>
+          </w:tcPr>
+          <w:p>
+            <w:pPr>
+              <w:spacing w:after="0"/>
+              <w:jc w:val="right"/>
+            </w:pPr>
+            <w:r>
+              <w:t xml:space="preserve">[0.042,0.148]</w:t>
+            </w:r>
+          </w:p>
+        </w:tc>
+        <w:tc>
+          <w:tcPr>
+            <w:tcW w:w="2340" w:type="dxa"/>
+            <w:tcBorders>
+              <w:top w:val="nil" w:color="000000"/>
+              <w:left w:val="nil" w:color="000000"/>
+              <w:bottom w:val="nil" w:color="000000"/>
+              <w:right w:val="nil" w:color="000000"/>
+            </w:tcBorders>
+            <w:vAlign w:val="bottom"/>
+          </w:tcPr>
+          <w:p>
+            <w:pPr>
+              <w:spacing w:after="0"/>
+              <w:jc w:val="right"/>
+            </w:pPr>
+            <w:r>
+              <w:t xml:space="preserve">[0.010,0.195]</w:t>
+            </w:r>
+          </w:p>
+        </w:tc>
+        <w:tc>
+          <w:tcPr>
+            <w:tcW w:w="2340" w:type="dxa"/>
+            <w:tcBorders>
+              <w:top w:val="nil" w:color="000000"/>
+              <w:left w:val="nil" w:color="000000"/>
+              <w:bottom w:val="nil" w:color="000000"/>
+              <w:right w:val="nil" w:color="000000"/>
+            </w:tcBorders>
+            <w:vAlign w:val="bottom"/>
+          </w:tcPr>
+          <w:p>
+            <w:pPr>
+              <w:spacing w:after="0"/>
+              <w:jc w:val="right"/>
+            </w:pPr>
+            <w:r>
+              <w:t xml:space="preserve">[0.019,0.206]</w:t>
+            </w:r>
+          </w:p>
+        </w:tc>
+      </w:tr>
+      <w:tr>
+        <w:tc>
+          <w:tcPr>
+            <w:tcW w:w="2340" w:type="dxa"/>
+            <w:tcBorders>
+              <w:top w:val="nil" w:color="000000"/>
+              <w:left w:val="nil" w:color="000000"/>
+              <w:bottom w:val="nil" w:color="000000"/>
+              <w:right w:val="single" w:color="000000"/>
+            </w:tcBorders>
+            <w:vAlign w:val="bottom"/>
+          </w:tcPr>
+          <w:p>
+            <w:pPr>
+              <w:spacing w:after="0"/>
+              <w:jc w:val="left"/>
+            </w:pPr>
+            <w:r>
+              <w:t xml:space="preserve">  Nbr. of observations</w:t>
+            </w:r>
+          </w:p>
+        </w:tc>
+        <w:tc>
+          <w:tcPr>
+            <w:tcW w:w="2340" w:type="dxa"/>
+            <w:tcBorders>
+              <w:top w:val="nil" w:color="000000"/>
+              <w:left w:val="single" w:color="000000"/>
+              <w:bottom w:val="nil" w:color="000000"/>
+              <w:right w:val="nil" w:color="000000"/>
+            </w:tcBorders>
+            <w:vAlign w:val="bottom"/>
+          </w:tcPr>
+          <w:p>
+            <w:pPr>
+              <w:spacing w:after="0"/>
+              <w:jc w:val="right"/>
+            </w:pPr>
+            <w:r>
+              <w:t xml:space="preserve">207</w:t>
+            </w:r>
+          </w:p>
+        </w:tc>
+        <w:tc>
+          <w:tcPr>
+            <w:tcW w:w="2340" w:type="dxa"/>
+            <w:tcBorders>
+              <w:top w:val="nil" w:color="000000"/>
+              <w:left w:val="nil" w:color="000000"/>
+              <w:bottom w:val="nil" w:color="000000"/>
+              <w:right w:val="nil" w:color="000000"/>
+            </w:tcBorders>
+            <w:vAlign w:val="bottom"/>
+          </w:tcPr>
+          <w:p>
+            <w:pPr>
+              <w:spacing w:after="0"/>
+              <w:jc w:val="right"/>
+            </w:pPr>
+            <w:r>
+              <w:t xml:space="preserve">207</w:t>
+            </w:r>
+          </w:p>
+        </w:tc>
+        <w:tc>
+          <w:tcPr>
+            <w:tcW w:w="2340" w:type="dxa"/>
+            <w:tcBorders>
+              <w:top w:val="nil" w:color="000000"/>
+              <w:left w:val="nil" w:color="000000"/>
+              <w:bottom w:val="nil" w:color="000000"/>
+              <w:right w:val="nil" w:color="000000"/>
+            </w:tcBorders>
+            <w:vAlign w:val="bottom"/>
+          </w:tcPr>
+          <w:p>
+            <w:pPr>
+              <w:spacing w:after="0"/>
+              <w:jc w:val="right"/>
+            </w:pPr>
+            <w:r>
+              <w:t xml:space="preserve">198</w:t>
+            </w:r>
+          </w:p>
+        </w:tc>
+      </w:tr>
+      <w:tr>
+        <w:tc>
+          <w:tcPr>
+            <w:tcW w:w="2340" w:type="dxa"/>
+            <w:tcBorders>
+              <w:top w:val="nil" w:color="000000"/>
+              <w:left w:val="nil" w:color="000000"/>
+              <w:bottom w:val="nil" w:color="000000"/>
+              <w:right w:val="single" w:color="000000"/>
+            </w:tcBorders>
+            <w:vAlign w:val="bottom"/>
+          </w:tcPr>
+          <w:p>
+            <w:pPr>
+              <w:spacing w:after="0"/>
+              <w:jc w:val="left"/>
+            </w:pPr>
+            <w:r>
+              <w:t xml:space="preserve">Only Dutch</w:t>
+            </w:r>
+          </w:p>
+        </w:tc>
+        <w:tc>
+          <w:tcPr>
+            <w:tcW w:w="2340" w:type="dxa"/>
+            <w:tcBorders>
+              <w:top w:val="nil" w:color="000000"/>
+              <w:left w:val="single" w:color="000000"/>
+              <w:bottom w:val="nil" w:color="000000"/>
+              <w:right w:val="nil" w:color="000000"/>
+            </w:tcBorders>
+          </w:tcPr>
+          <w:p>
+            <w:pPr>
+              <w:spacing w:after="0"/>
+            </w:pPr>
+          </w:p>
+        </w:tc>
+        <w:tc>
+          <w:tcPr>
+            <w:tcW w:w="2340" w:type="dxa"/>
+            <w:tcBorders>
+              <w:top w:val="nil" w:color="000000"/>
+              <w:left w:val="nil" w:color="000000"/>
+              <w:bottom w:val="nil" w:color="000000"/>
+              <w:right w:val="nil" w:color="000000"/>
+            </w:tcBorders>
+          </w:tcPr>
+          <w:p>
+            <w:pPr>
+              <w:spacing w:after="0"/>
+            </w:pPr>
+          </w:p>
+        </w:tc>
+        <w:tc>
+          <w:tcPr>
+            <w:tcW w:w="2340" w:type="dxa"/>
+            <w:tcBorders>
+              <w:top w:val="nil" w:color="000000"/>
+              <w:left w:val="nil" w:color="000000"/>
+              <w:bottom w:val="nil" w:color="000000"/>
+              <w:right w:val="nil" w:color="000000"/>
+            </w:tcBorders>
+          </w:tcPr>
+          <w:p>
+            <w:pPr>
+              <w:spacing w:after="0"/>
+            </w:pPr>
+          </w:p>
+        </w:tc>
+      </w:tr>
+      <w:tr>
+        <w:tc>
+          <w:tcPr>
+            <w:tcW w:w="2340" w:type="dxa"/>
+            <w:tcBorders>
+              <w:top w:val="nil" w:color="000000"/>
+              <w:left w:val="nil" w:color="000000"/>
+              <w:bottom w:val="nil" w:color="000000"/>
+              <w:right w:val="single" w:color="000000"/>
+            </w:tcBorders>
+            <w:vAlign w:val="bottom"/>
+          </w:tcPr>
+          <w:p>
+            <w:pPr>
+              <w:spacing w:after="0"/>
+              <w:jc w:val="left"/>
+            </w:pPr>
+            <w:r>
+              <w:t xml:space="preserve">  mean</w:t>
+            </w:r>
+          </w:p>
+        </w:tc>
+        <w:tc>
+          <w:tcPr>
+            <w:tcW w:w="2340" w:type="dxa"/>
+            <w:tcBorders>
+              <w:top w:val="nil" w:color="000000"/>
+              <w:left w:val="single" w:color="000000"/>
+              <w:bottom w:val="nil" w:color="000000"/>
+              <w:right w:val="nil" w:color="000000"/>
+            </w:tcBorders>
+            <w:vAlign w:val="bottom"/>
+          </w:tcPr>
+          <w:p>
+            <w:pPr>
+              <w:spacing w:after="0"/>
+              <w:jc w:val="right"/>
+            </w:pPr>
+            <w:r>
+              <w:t xml:space="preserve">0.056</w:t>
+            </w:r>
+          </w:p>
+        </w:tc>
+        <w:tc>
+          <w:tcPr>
+            <w:tcW w:w="2340" w:type="dxa"/>
+            <w:tcBorders>
+              <w:top w:val="nil" w:color="000000"/>
+              <w:left w:val="nil" w:color="000000"/>
+              <w:bottom w:val="nil" w:color="000000"/>
+              <w:right w:val="nil" w:color="000000"/>
+            </w:tcBorders>
+            <w:vAlign w:val="bottom"/>
+          </w:tcPr>
+          <w:p>
+            <w:pPr>
+              <w:spacing w:after="0"/>
+              <w:jc w:val="right"/>
+            </w:pPr>
+            <w:r>
+              <w:t xml:space="preserve">0.059</w:t>
+            </w:r>
+          </w:p>
+        </w:tc>
+        <w:tc>
+          <w:tcPr>
+            <w:tcW w:w="2340" w:type="dxa"/>
+            <w:tcBorders>
+              <w:top w:val="nil" w:color="000000"/>
+              <w:left w:val="nil" w:color="000000"/>
+              <w:bottom w:val="nil" w:color="000000"/>
+              <w:right w:val="nil" w:color="000000"/>
+            </w:tcBorders>
+            <w:vAlign w:val="bottom"/>
+          </w:tcPr>
+          <w:p>
+            <w:pPr>
+              <w:spacing w:after="0"/>
+              <w:jc w:val="right"/>
+            </w:pPr>
+            <w:r>
+              <w:t xml:space="preserve">0.089</w:t>
+            </w:r>
+          </w:p>
+        </w:tc>
+      </w:tr>
+      <w:tr>
+        <w:tc>
+          <w:tcPr>
+            <w:tcW w:w="2340" w:type="dxa"/>
+            <w:tcBorders>
+              <w:top w:val="nil" w:color="000000"/>
+              <w:left w:val="nil" w:color="000000"/>
+              <w:bottom w:val="nil" w:color="000000"/>
+              <w:right w:val="single" w:color="000000"/>
+            </w:tcBorders>
+            <w:vAlign w:val="bottom"/>
+          </w:tcPr>
+          <w:p>
+            <w:pPr>
+              <w:spacing w:after="0"/>
+              <w:jc w:val="left"/>
+            </w:pPr>
+            <w:r>
+              <w:t xml:space="preserve">  95% ci</w:t>
+            </w:r>
+          </w:p>
+        </w:tc>
+        <w:tc>
+          <w:tcPr>
+            <w:tcW w:w="2340" w:type="dxa"/>
+            <w:tcBorders>
+              <w:top w:val="nil" w:color="000000"/>
+              <w:left w:val="single" w:color="000000"/>
+              <w:bottom w:val="nil" w:color="000000"/>
+              <w:right w:val="nil" w:color="000000"/>
+            </w:tcBorders>
+            <w:vAlign w:val="bottom"/>
+          </w:tcPr>
+          <w:p>
+            <w:pPr>
+              <w:spacing w:after="0"/>
+              <w:jc w:val="right"/>
+            </w:pPr>
+            <w:r>
+              <w:t xml:space="preserve">[0.006,0.106]</w:t>
+            </w:r>
+          </w:p>
+        </w:tc>
+        <w:tc>
+          <w:tcPr>
+            <w:tcW w:w="2340" w:type="dxa"/>
+            <w:tcBorders>
+              <w:top w:val="nil" w:color="000000"/>
+              <w:left w:val="nil" w:color="000000"/>
+              <w:bottom w:val="nil" w:color="000000"/>
+              <w:right w:val="nil" w:color="000000"/>
+            </w:tcBorders>
+            <w:vAlign w:val="bottom"/>
+          </w:tcPr>
+          <w:p>
+            <w:pPr>
+              <w:spacing w:after="0"/>
+              <w:jc w:val="right"/>
+            </w:pPr>
+            <w:r>
+              <w:t xml:space="preserve">[0.009,0.108]</w:t>
+            </w:r>
+          </w:p>
+        </w:tc>
+        <w:tc>
+          <w:tcPr>
+            <w:tcW w:w="2340" w:type="dxa"/>
+            <w:tcBorders>
+              <w:top w:val="nil" w:color="000000"/>
+              <w:left w:val="nil" w:color="000000"/>
+              <w:bottom w:val="nil" w:color="000000"/>
+              <w:right w:val="nil" w:color="000000"/>
+            </w:tcBorders>
+            <w:vAlign w:val="bottom"/>
+          </w:tcPr>
+          <w:p>
+            <w:pPr>
+              <w:spacing w:after="0"/>
+              <w:jc w:val="right"/>
+            </w:pPr>
+            <w:r>
+              <w:t xml:space="preserve">[0.021,0.157]</w:t>
+            </w:r>
+          </w:p>
+        </w:tc>
+      </w:tr>
+      <w:tr>
+        <w:tc>
+          <w:tcPr>
+            <w:tcW w:w="2340" w:type="dxa"/>
+            <w:tcBorders>
+              <w:top w:val="nil" w:color="000000"/>
+              <w:left w:val="nil" w:color="000000"/>
+              <w:bottom w:val="nil" w:color="000000"/>
+              <w:right w:val="single" w:color="000000"/>
+            </w:tcBorders>
+            <w:vAlign w:val="bottom"/>
+          </w:tcPr>
+          <w:p>
+            <w:pPr>
+              <w:spacing w:after="0"/>
+              <w:jc w:val="left"/>
+            </w:pPr>
+            <w:r>
+              <w:t xml:space="preserve">  Nbr. of observations</w:t>
+            </w:r>
+          </w:p>
+        </w:tc>
+        <w:tc>
+          <w:tcPr>
+            <w:tcW w:w="2340" w:type="dxa"/>
+            <w:tcBorders>
+              <w:top w:val="nil" w:color="000000"/>
+              <w:left w:val="single" w:color="000000"/>
+              <w:bottom w:val="nil" w:color="000000"/>
+              <w:right w:val="nil" w:color="000000"/>
+            </w:tcBorders>
+            <w:vAlign w:val="bottom"/>
+          </w:tcPr>
+          <w:p>
+            <w:pPr>
+              <w:spacing w:after="0"/>
+              <w:jc w:val="right"/>
+            </w:pPr>
+            <w:r>
+              <w:t xml:space="preserve">90</w:t>
+            </w:r>
+          </w:p>
+        </w:tc>
+        <w:tc>
+          <w:tcPr>
+            <w:tcW w:w="2340" w:type="dxa"/>
+            <w:tcBorders>
+              <w:top w:val="nil" w:color="000000"/>
+              <w:left w:val="nil" w:color="000000"/>
+              <w:bottom w:val="nil" w:color="000000"/>
+              <w:right w:val="nil" w:color="000000"/>
+            </w:tcBorders>
+            <w:vAlign w:val="bottom"/>
+          </w:tcPr>
+          <w:p>
+            <w:pPr>
+              <w:spacing w:after="0"/>
+              <w:jc w:val="right"/>
+            </w:pPr>
+            <w:r>
+              <w:t xml:space="preserve">90</w:t>
+            </w:r>
+          </w:p>
+        </w:tc>
+        <w:tc>
+          <w:tcPr>
+            <w:tcW w:w="2340" w:type="dxa"/>
+            <w:tcBorders>
+              <w:top w:val="nil" w:color="000000"/>
+              <w:left w:val="nil" w:color="000000"/>
+              <w:bottom w:val="nil" w:color="000000"/>
+              <w:right w:val="nil" w:color="000000"/>
+            </w:tcBorders>
+            <w:vAlign w:val="bottom"/>
+          </w:tcPr>
+          <w:p>
+            <w:pPr>
+              <w:spacing w:after="0"/>
+              <w:jc w:val="right"/>
+            </w:pPr>
+            <w:r>
+              <w:t xml:space="preserve">83</w:t>
+            </w:r>
+          </w:p>
+        </w:tc>
+      </w:tr>
+      <w:tr>
+        <w:tc>
+          <w:tcPr>
+            <w:tcW w:w="2340" w:type="dxa"/>
+            <w:tcBorders>
+              <w:top w:val="nil" w:color="000000"/>
+              <w:left w:val="nil" w:color="000000"/>
+              <w:bottom w:val="nil" w:color="000000"/>
+              <w:right w:val="single" w:color="000000"/>
+            </w:tcBorders>
+            <w:vAlign w:val="bottom"/>
+          </w:tcPr>
+          <w:p>
+            <w:pPr>
+              <w:spacing w:after="0"/>
+              <w:jc w:val="left"/>
+            </w:pPr>
+            <w:r>
               <w:t xml:space="preserve">Only French</w:t>
             </w:r>
           </w:p>
@@ -532,28 +1190,28 @@
               <w:jc w:val="right"/>
             </w:pPr>
             <w:r>
-              <w:t xml:space="preserve">0.26</w:t>
-            </w:r>
-          </w:p>
-        </w:tc>
-        <w:tc>
-          <w:tcPr>
-            <w:tcW w:w="2340" w:type="dxa"/>
-            <w:tcBorders>
-              <w:top w:val="nil" w:color="000000"/>
-              <w:left w:val="nil" w:color="000000"/>
-              <w:bottom w:val="nil" w:color="000000"/>
-              <w:right w:val="nil" w:color="000000"/>
-            </w:tcBorders>
-            <w:vAlign w:val="bottom"/>
-          </w:tcPr>
-          <w:p>
-            <w:pPr>
-              <w:spacing w:after="0"/>
-              <w:jc w:val="right"/>
-            </w:pPr>
-            <w:r>
-              <w:t xml:space="preserve">0.26</w:t>
+              <w:t xml:space="preserve">0.253</w:t>
+            </w:r>
+          </w:p>
+        </w:tc>
+        <w:tc>
+          <w:tcPr>
+            <w:tcW w:w="2340" w:type="dxa"/>
+            <w:tcBorders>
+              <w:top w:val="nil" w:color="000000"/>
+              <w:left w:val="nil" w:color="000000"/>
+              <w:bottom w:val="nil" w:color="000000"/>
+              <w:right w:val="nil" w:color="000000"/>
+            </w:tcBorders>
+            <w:vAlign w:val="bottom"/>
+          </w:tcPr>
+          <w:p>
+            <w:pPr>
+              <w:spacing w:after="0"/>
+              <w:jc w:val="right"/>
+            </w:pPr>
+            <w:r>
+              <w:t xml:space="preserve">0.254</w:t>
             </w:r>
           </w:p>
         </w:tc>
@@ -613,28 +1271,28 @@
               <w:jc w:val="right"/>
             </w:pPr>
             <w:r>
-              <w:t xml:space="preserve">[0.15,0.36]</w:t>
-            </w:r>
-          </w:p>
-        </w:tc>
-        <w:tc>
-          <w:tcPr>
-            <w:tcW w:w="2340" w:type="dxa"/>
-            <w:tcBorders>
-              <w:top w:val="nil" w:color="000000"/>
-              <w:left w:val="nil" w:color="000000"/>
-              <w:bottom w:val="nil" w:color="000000"/>
-              <w:right w:val="nil" w:color="000000"/>
-            </w:tcBorders>
-            <w:vAlign w:val="bottom"/>
-          </w:tcPr>
-          <w:p>
-            <w:pPr>
-              <w:spacing w:after="0"/>
-              <w:jc w:val="right"/>
-            </w:pPr>
-            <w:r>
-              <w:t xml:space="preserve">[0.12,0.39]</w:t>
+              <w:t xml:space="preserve">[0.149,0.356]</w:t>
+            </w:r>
+          </w:p>
+        </w:tc>
+        <w:tc>
+          <w:tcPr>
+            <w:tcW w:w="2340" w:type="dxa"/>
+            <w:tcBorders>
+              <w:top w:val="nil" w:color="000000"/>
+              <w:left w:val="nil" w:color="000000"/>
+              <w:bottom w:val="nil" w:color="000000"/>
+              <w:right w:val="nil" w:color="000000"/>
+            </w:tcBorders>
+            <w:vAlign w:val="bottom"/>
+          </w:tcPr>
+          <w:p>
+            <w:pPr>
+              <w:spacing w:after="0"/>
+              <w:jc w:val="right"/>
+            </w:pPr>
+            <w:r>
+              <w:t xml:space="preserve">[0.120,0.389]</w:t>
             </w:r>
           </w:p>
         </w:tc>
@@ -694,67 +1352,67 @@
               <w:jc w:val="right"/>
             </w:pPr>
             <w:r>
-              <w:t xml:space="preserve">65</w:t>
-            </w:r>
-          </w:p>
-        </w:tc>
-        <w:tc>
-          <w:tcPr>
-            <w:tcW w:w="2340" w:type="dxa"/>
-            <w:tcBorders>
-              <w:top w:val="nil" w:color="000000"/>
-              <w:left w:val="nil" w:color="000000"/>
-              <w:bottom w:val="nil" w:color="000000"/>
-              <w:right w:val="nil" w:color="000000"/>
-            </w:tcBorders>
-            <w:vAlign w:val="bottom"/>
-          </w:tcPr>
-          <w:p>
-            <w:pPr>
-              <w:spacing w:after="0"/>
-              <w:jc w:val="right"/>
-            </w:pPr>
-            <w:r>
-              <w:t xml:space="preserve">65</w:t>
-            </w:r>
-          </w:p>
-        </w:tc>
-        <w:tc>
-          <w:tcPr>
-            <w:tcW w:w="2340" w:type="dxa"/>
-            <w:tcBorders>
-              <w:top w:val="nil" w:color="000000"/>
-              <w:left w:val="nil" w:color="000000"/>
-              <w:bottom w:val="nil" w:color="000000"/>
-              <w:right w:val="nil" w:color="000000"/>
-            </w:tcBorders>
-          </w:tcPr>
-          <w:p>
-            <w:pPr>
-              <w:spacing w:after="0"/>
-            </w:pPr>
-          </w:p>
-        </w:tc>
-      </w:tr>
-      <w:tr>
-        <w:tc>
-          <w:tcPr>
-            <w:tcW w:w="2340" w:type="dxa"/>
-            <w:tcBorders>
-              <w:top w:val="nil" w:color="000000"/>
-              <w:left w:val="nil" w:color="000000"/>
-              <w:bottom w:val="nil" w:color="000000"/>
-              <w:right w:val="single" w:color="000000"/>
-            </w:tcBorders>
-            <w:vAlign w:val="bottom"/>
-          </w:tcPr>
-          <w:p>
-            <w:pPr>
-              <w:spacing w:after="0"/>
-              <w:jc w:val="left"/>
-            </w:pPr>
-            <w:r>
-              <w:t xml:space="preserve">Only British</w:t>
+              <w:t xml:space="preserve">64</w:t>
+            </w:r>
+          </w:p>
+        </w:tc>
+        <w:tc>
+          <w:tcPr>
+            <w:tcW w:w="2340" w:type="dxa"/>
+            <w:tcBorders>
+              <w:top w:val="nil" w:color="000000"/>
+              <w:left w:val="nil" w:color="000000"/>
+              <w:bottom w:val="nil" w:color="000000"/>
+              <w:right w:val="nil" w:color="000000"/>
+            </w:tcBorders>
+            <w:vAlign w:val="bottom"/>
+          </w:tcPr>
+          <w:p>
+            <w:pPr>
+              <w:spacing w:after="0"/>
+              <w:jc w:val="right"/>
+            </w:pPr>
+            <w:r>
+              <w:t xml:space="preserve">64</w:t>
+            </w:r>
+          </w:p>
+        </w:tc>
+        <w:tc>
+          <w:tcPr>
+            <w:tcW w:w="2340" w:type="dxa"/>
+            <w:tcBorders>
+              <w:top w:val="nil" w:color="000000"/>
+              <w:left w:val="nil" w:color="000000"/>
+              <w:bottom w:val="nil" w:color="000000"/>
+              <w:right w:val="nil" w:color="000000"/>
+            </w:tcBorders>
+          </w:tcPr>
+          <w:p>
+            <w:pPr>
+              <w:spacing w:after="0"/>
+            </w:pPr>
+          </w:p>
+        </w:tc>
+      </w:tr>
+      <w:tr>
+        <w:tc>
+          <w:tcPr>
+            <w:tcW w:w="2340" w:type="dxa"/>
+            <w:tcBorders>
+              <w:top w:val="nil" w:color="000000"/>
+              <w:left w:val="nil" w:color="000000"/>
+              <w:bottom w:val="nil" w:color="000000"/>
+              <w:right w:val="single" w:color="000000"/>
+            </w:tcBorders>
+            <w:vAlign w:val="bottom"/>
+          </w:tcPr>
+          <w:p>
+            <w:pPr>
+              <w:spacing w:after="0"/>
+              <w:jc w:val="left"/>
+            </w:pPr>
+            <w:r>
+              <w:t xml:space="preserve">Without Observations with outstanding claims</w:t>
             </w:r>
           </w:p>
         </w:tc>
@@ -846,49 +1504,49 @@
               <w:jc w:val="right"/>
             </w:pPr>
             <w:r>
-              <w:t xml:space="preserve">0.09</w:t>
-            </w:r>
-          </w:p>
-        </w:tc>
-        <w:tc>
-          <w:tcPr>
-            <w:tcW w:w="2340" w:type="dxa"/>
-            <w:tcBorders>
-              <w:top w:val="nil" w:color="000000"/>
-              <w:left w:val="nil" w:color="000000"/>
-              <w:bottom w:val="nil" w:color="000000"/>
-              <w:right w:val="nil" w:color="000000"/>
-            </w:tcBorders>
-            <w:vAlign w:val="bottom"/>
-          </w:tcPr>
-          <w:p>
-            <w:pPr>
-              <w:spacing w:after="0"/>
-              <w:jc w:val="right"/>
-            </w:pPr>
-            <w:r>
-              <w:t xml:space="preserve">0.10</w:t>
-            </w:r>
-          </w:p>
-        </w:tc>
-        <w:tc>
-          <w:tcPr>
-            <w:tcW w:w="2340" w:type="dxa"/>
-            <w:tcBorders>
-              <w:top w:val="nil" w:color="000000"/>
-              <w:left w:val="nil" w:color="000000"/>
-              <w:bottom w:val="nil" w:color="000000"/>
-              <w:right w:val="nil" w:color="000000"/>
-            </w:tcBorders>
-            <w:vAlign w:val="bottom"/>
-          </w:tcPr>
-          <w:p>
-            <w:pPr>
-              <w:spacing w:after="0"/>
-              <w:jc w:val="right"/>
-            </w:pPr>
-            <w:r>
-              <w:t xml:space="preserve">0.11</w:t>
+              <w:t xml:space="preserve">0.096</w:t>
+            </w:r>
+          </w:p>
+        </w:tc>
+        <w:tc>
+          <w:tcPr>
+            <w:tcW w:w="2340" w:type="dxa"/>
+            <w:tcBorders>
+              <w:top w:val="nil" w:color="000000"/>
+              <w:left w:val="nil" w:color="000000"/>
+              <w:bottom w:val="nil" w:color="000000"/>
+              <w:right w:val="nil" w:color="000000"/>
+            </w:tcBorders>
+            <w:vAlign w:val="bottom"/>
+          </w:tcPr>
+          <w:p>
+            <w:pPr>
+              <w:spacing w:after="0"/>
+              <w:jc w:val="right"/>
+            </w:pPr>
+            <w:r>
+              <w:t xml:space="preserve">0.204</w:t>
+            </w:r>
+          </w:p>
+        </w:tc>
+        <w:tc>
+          <w:tcPr>
+            <w:tcW w:w="2340" w:type="dxa"/>
+            <w:tcBorders>
+              <w:top w:val="nil" w:color="000000"/>
+              <w:left w:val="nil" w:color="000000"/>
+              <w:bottom w:val="nil" w:color="000000"/>
+              <w:right w:val="nil" w:color="000000"/>
+            </w:tcBorders>
+            <w:vAlign w:val="bottom"/>
+          </w:tcPr>
+          <w:p>
+            <w:pPr>
+              <w:spacing w:after="0"/>
+              <w:jc w:val="right"/>
+            </w:pPr>
+            <w:r>
+              <w:t xml:space="preserve">0.130</w:t>
             </w:r>
           </w:p>
         </w:tc>
@@ -932,49 +1590,49 @@
               <w:jc w:val="right"/>
             </w:pPr>
             <w:r>
-              <w:t xml:space="preserve">[0.04,0.15]</w:t>
-            </w:r>
-          </w:p>
-        </w:tc>
-        <w:tc>
-          <w:tcPr>
-            <w:tcW w:w="2340" w:type="dxa"/>
-            <w:tcBorders>
-              <w:top w:val="nil" w:color="000000"/>
-              <w:left w:val="nil" w:color="000000"/>
-              <w:bottom w:val="nil" w:color="000000"/>
-              <w:right w:val="nil" w:color="000000"/>
-            </w:tcBorders>
-            <w:vAlign w:val="bottom"/>
-          </w:tcPr>
-          <w:p>
-            <w:pPr>
-              <w:spacing w:after="0"/>
-              <w:jc w:val="right"/>
-            </w:pPr>
-            <w:r>
-              <w:t xml:space="preserve">[0.01,0.20]</w:t>
-            </w:r>
-          </w:p>
-        </w:tc>
-        <w:tc>
-          <w:tcPr>
-            <w:tcW w:w="2340" w:type="dxa"/>
-            <w:tcBorders>
-              <w:top w:val="nil" w:color="000000"/>
-              <w:left w:val="nil" w:color="000000"/>
-              <w:bottom w:val="nil" w:color="000000"/>
-              <w:right w:val="nil" w:color="000000"/>
-            </w:tcBorders>
-            <w:vAlign w:val="bottom"/>
-          </w:tcPr>
-          <w:p>
-            <w:pPr>
-              <w:spacing w:after="0"/>
-              <w:jc w:val="right"/>
-            </w:pPr>
-            <w:r>
-              <w:t xml:space="preserve">[0.02,0.20]</w:t>
+              <w:t xml:space="preserve">[0.055,0.137]</w:t>
+            </w:r>
+          </w:p>
+        </w:tc>
+        <w:tc>
+          <w:tcPr>
+            <w:tcW w:w="2340" w:type="dxa"/>
+            <w:tcBorders>
+              <w:top w:val="nil" w:color="000000"/>
+              <w:left w:val="nil" w:color="000000"/>
+              <w:bottom w:val="nil" w:color="000000"/>
+              <w:right w:val="nil" w:color="000000"/>
+            </w:tcBorders>
+            <w:vAlign w:val="bottom"/>
+          </w:tcPr>
+          <w:p>
+            <w:pPr>
+              <w:spacing w:after="0"/>
+              <w:jc w:val="right"/>
+            </w:pPr>
+            <w:r>
+              <w:t xml:space="preserve">[-0.111,0.520]</w:t>
+            </w:r>
+          </w:p>
+        </w:tc>
+        <w:tc>
+          <w:tcPr>
+            <w:tcW w:w="2340" w:type="dxa"/>
+            <w:tcBorders>
+              <w:top w:val="nil" w:color="000000"/>
+              <w:left w:val="nil" w:color="000000"/>
+              <w:bottom w:val="nil" w:color="000000"/>
+              <w:right w:val="nil" w:color="000000"/>
+            </w:tcBorders>
+            <w:vAlign w:val="bottom"/>
+          </w:tcPr>
+          <w:p>
+            <w:pPr>
+              <w:spacing w:after="0"/>
+              <w:jc w:val="right"/>
+            </w:pPr>
+            <w:r>
+              <w:t xml:space="preserve">[0.057,0.204]</w:t>
             </w:r>
           </w:p>
         </w:tc>
@@ -1018,72 +1676,72 @@
               <w:jc w:val="right"/>
             </w:pPr>
             <w:r>
-              <w:t xml:space="preserve">206</w:t>
-            </w:r>
-          </w:p>
-        </w:tc>
-        <w:tc>
-          <w:tcPr>
-            <w:tcW w:w="2340" w:type="dxa"/>
-            <w:tcBorders>
-              <w:top w:val="nil" w:color="000000"/>
-              <w:left w:val="nil" w:color="000000"/>
-              <w:bottom w:val="nil" w:color="000000"/>
-              <w:right w:val="nil" w:color="000000"/>
-            </w:tcBorders>
-            <w:vAlign w:val="bottom"/>
-          </w:tcPr>
-          <w:p>
-            <w:pPr>
-              <w:spacing w:after="0"/>
-              <w:jc w:val="right"/>
-            </w:pPr>
-            <w:r>
-              <w:t xml:space="preserve">206</w:t>
-            </w:r>
-          </w:p>
-        </w:tc>
-        <w:tc>
-          <w:tcPr>
-            <w:tcW w:w="2340" w:type="dxa"/>
-            <w:tcBorders>
-              <w:top w:val="nil" w:color="000000"/>
-              <w:left w:val="nil" w:color="000000"/>
-              <w:bottom w:val="nil" w:color="000000"/>
-              <w:right w:val="nil" w:color="000000"/>
-            </w:tcBorders>
-            <w:vAlign w:val="bottom"/>
-          </w:tcPr>
-          <w:p>
-            <w:pPr>
-              <w:spacing w:after="0"/>
-              <w:jc w:val="right"/>
-            </w:pPr>
-            <w:r>
-              <w:t xml:space="preserve">198</w:t>
-            </w:r>
-          </w:p>
-        </w:tc>
-      </w:tr>
-      <w:tr>
-        <w:tc>
-          <w:tcPr>
-            <w:tcW w:w="2340" w:type="dxa"/>
-            <w:tcBorders>
-              <w:top w:val="nil" w:color="000000"/>
-              <w:left w:val="nil" w:color="000000"/>
-              <w:bottom w:val="nil" w:color="000000"/>
-              <w:right w:val="single" w:color="000000"/>
-            </w:tcBorders>
-            <w:vAlign w:val="bottom"/>
-          </w:tcPr>
-          <w:p>
-            <w:pPr>
-              <w:spacing w:after="0"/>
-              <w:jc w:val="left"/>
-            </w:pPr>
-            <w:r>
-              <w:t xml:space="preserve">Only Dutch</w:t>
+              <w:t xml:space="preserve">312</w:t>
+            </w:r>
+          </w:p>
+        </w:tc>
+        <w:tc>
+          <w:tcPr>
+            <w:tcW w:w="2340" w:type="dxa"/>
+            <w:tcBorders>
+              <w:top w:val="nil" w:color="000000"/>
+              <w:left w:val="nil" w:color="000000"/>
+              <w:bottom w:val="nil" w:color="000000"/>
+              <w:right w:val="nil" w:color="000000"/>
+            </w:tcBorders>
+            <w:vAlign w:val="bottom"/>
+          </w:tcPr>
+          <w:p>
+            <w:pPr>
+              <w:spacing w:after="0"/>
+              <w:jc w:val="right"/>
+            </w:pPr>
+            <w:r>
+              <w:t xml:space="preserve">312</w:t>
+            </w:r>
+          </w:p>
+        </w:tc>
+        <w:tc>
+          <w:tcPr>
+            <w:tcW w:w="2340" w:type="dxa"/>
+            <w:tcBorders>
+              <w:top w:val="nil" w:color="000000"/>
+              <w:left w:val="nil" w:color="000000"/>
+              <w:bottom w:val="nil" w:color="000000"/>
+              <w:right w:val="nil" w:color="000000"/>
+            </w:tcBorders>
+            <w:vAlign w:val="bottom"/>
+          </w:tcPr>
+          <w:p>
+            <w:pPr>
+              <w:spacing w:after="0"/>
+              <w:jc w:val="right"/>
+            </w:pPr>
+            <w:r>
+              <w:t xml:space="preserve">294</w:t>
+            </w:r>
+          </w:p>
+        </w:tc>
+      </w:tr>
+      <w:tr>
+        <w:tc>
+          <w:tcPr>
+            <w:tcW w:w="2340" w:type="dxa"/>
+            <w:tcBorders>
+              <w:top w:val="nil" w:color="000000"/>
+              <w:left w:val="nil" w:color="000000"/>
+              <w:bottom w:val="nil" w:color="000000"/>
+              <w:right w:val="single" w:color="000000"/>
+            </w:tcBorders>
+            <w:vAlign w:val="bottom"/>
+          </w:tcPr>
+          <w:p>
+            <w:pPr>
+              <w:spacing w:after="0"/>
+              <w:jc w:val="left"/>
+            </w:pPr>
+            <w:r>
+              <w:t xml:space="preserve">Claims outstanding assumed to not have been paid at all</w:t>
             </w:r>
           </w:p>
         </w:tc>
@@ -1175,49 +1833,49 @@
               <w:jc w:val="right"/>
             </w:pPr>
             <w:r>
-              <w:t xml:space="preserve">0.06</w:t>
-            </w:r>
-          </w:p>
-        </w:tc>
-        <w:tc>
-          <w:tcPr>
-            <w:tcW w:w="2340" w:type="dxa"/>
-            <w:tcBorders>
-              <w:top w:val="nil" w:color="000000"/>
-              <w:left w:val="nil" w:color="000000"/>
-              <w:bottom w:val="nil" w:color="000000"/>
-              <w:right w:val="nil" w:color="000000"/>
-            </w:tcBorders>
-            <w:vAlign w:val="bottom"/>
-          </w:tcPr>
-          <w:p>
-            <w:pPr>
-              <w:spacing w:after="0"/>
-              <w:jc w:val="right"/>
-            </w:pPr>
-            <w:r>
-              <w:t xml:space="preserve">0.06</w:t>
-            </w:r>
-          </w:p>
-        </w:tc>
-        <w:tc>
-          <w:tcPr>
-            <w:tcW w:w="2340" w:type="dxa"/>
-            <w:tcBorders>
-              <w:top w:val="nil" w:color="000000"/>
-              <w:left w:val="nil" w:color="000000"/>
-              <w:bottom w:val="nil" w:color="000000"/>
-              <w:right w:val="nil" w:color="000000"/>
-            </w:tcBorders>
-            <w:vAlign w:val="bottom"/>
-          </w:tcPr>
-          <w:p>
-            <w:pPr>
-              <w:spacing w:after="0"/>
-              <w:jc w:val="right"/>
-            </w:pPr>
-            <w:r>
-              <w:t xml:space="preserve">0.09</w:t>
+              <w:t xml:space="preserve">0.078</w:t>
+            </w:r>
+          </w:p>
+        </w:tc>
+        <w:tc>
+          <w:tcPr>
+            <w:tcW w:w="2340" w:type="dxa"/>
+            <w:tcBorders>
+              <w:top w:val="nil" w:color="000000"/>
+              <w:left w:val="nil" w:color="000000"/>
+              <w:bottom w:val="nil" w:color="000000"/>
+              <w:right w:val="nil" w:color="000000"/>
+            </w:tcBorders>
+            <w:vAlign w:val="bottom"/>
+          </w:tcPr>
+          <w:p>
+            <w:pPr>
+              <w:spacing w:after="0"/>
+              <w:jc w:val="right"/>
+            </w:pPr>
+            <w:r>
+              <w:t xml:space="preserve">0.063</w:t>
+            </w:r>
+          </w:p>
+        </w:tc>
+        <w:tc>
+          <w:tcPr>
+            <w:tcW w:w="2340" w:type="dxa"/>
+            <w:tcBorders>
+              <w:top w:val="nil" w:color="000000"/>
+              <w:left w:val="nil" w:color="000000"/>
+              <w:bottom w:val="nil" w:color="000000"/>
+              <w:right w:val="nil" w:color="000000"/>
+            </w:tcBorders>
+            <w:vAlign w:val="bottom"/>
+          </w:tcPr>
+          <w:p>
+            <w:pPr>
+              <w:spacing w:after="0"/>
+              <w:jc w:val="right"/>
+            </w:pPr>
+            <w:r>
+              <w:t xml:space="preserve">0.132</w:t>
             </w:r>
           </w:p>
         </w:tc>
@@ -1261,49 +1919,49 @@
               <w:jc w:val="right"/>
             </w:pPr>
             <w:r>
-              <w:t xml:space="preserve">[0.01,0.11]</w:t>
-            </w:r>
-          </w:p>
-        </w:tc>
-        <w:tc>
-          <w:tcPr>
-            <w:tcW w:w="2340" w:type="dxa"/>
-            <w:tcBorders>
-              <w:top w:val="nil" w:color="000000"/>
-              <w:left w:val="nil" w:color="000000"/>
-              <w:bottom w:val="nil" w:color="000000"/>
-              <w:right w:val="nil" w:color="000000"/>
-            </w:tcBorders>
-            <w:vAlign w:val="bottom"/>
-          </w:tcPr>
-          <w:p>
-            <w:pPr>
-              <w:spacing w:after="0"/>
-              <w:jc w:val="right"/>
-            </w:pPr>
-            <w:r>
-              <w:t xml:space="preserve">[0.01,0.11]</w:t>
-            </w:r>
-          </w:p>
-        </w:tc>
-        <w:tc>
-          <w:tcPr>
-            <w:tcW w:w="2340" w:type="dxa"/>
-            <w:tcBorders>
-              <w:top w:val="nil" w:color="000000"/>
-              <w:left w:val="nil" w:color="000000"/>
-              <w:bottom w:val="nil" w:color="000000"/>
-              <w:right w:val="nil" w:color="000000"/>
-            </w:tcBorders>
-            <w:vAlign w:val="bottom"/>
-          </w:tcPr>
-          <w:p>
-            <w:pPr>
-              <w:spacing w:after="0"/>
-              <w:jc w:val="right"/>
-            </w:pPr>
-            <w:r>
-              <w:t xml:space="preserve">[0.02,0.16]</w:t>
+              <w:t xml:space="preserve">[0.040,0.115]</w:t>
+            </w:r>
+          </w:p>
+        </w:tc>
+        <w:tc>
+          <w:tcPr>
+            <w:tcW w:w="2340" w:type="dxa"/>
+            <w:tcBorders>
+              <w:top w:val="nil" w:color="000000"/>
+              <w:left w:val="nil" w:color="000000"/>
+              <w:bottom w:val="nil" w:color="000000"/>
+              <w:right w:val="nil" w:color="000000"/>
+            </w:tcBorders>
+            <w:vAlign w:val="bottom"/>
+          </w:tcPr>
+          <w:p>
+            <w:pPr>
+              <w:spacing w:after="0"/>
+              <w:jc w:val="right"/>
+            </w:pPr>
+            <w:r>
+              <w:t xml:space="preserve">[0.003,0.123]</w:t>
+            </w:r>
+          </w:p>
+        </w:tc>
+        <w:tc>
+          <w:tcPr>
+            <w:tcW w:w="2340" w:type="dxa"/>
+            <w:tcBorders>
+              <w:top w:val="nil" w:color="000000"/>
+              <w:left w:val="nil" w:color="000000"/>
+              <w:bottom w:val="nil" w:color="000000"/>
+              <w:right w:val="nil" w:color="000000"/>
+            </w:tcBorders>
+            <w:vAlign w:val="bottom"/>
+          </w:tcPr>
+          <w:p>
+            <w:pPr>
+              <w:spacing w:after="0"/>
+              <w:jc w:val="right"/>
+            </w:pPr>
+            <w:r>
+              <w:t xml:space="preserve">[0.057,0.207]</w:t>
             </w:r>
           </w:p>
         </w:tc>
@@ -1347,72 +2005,72 @@
               <w:jc w:val="right"/>
             </w:pPr>
             <w:r>
-              <w:t xml:space="preserve">90</w:t>
-            </w:r>
-          </w:p>
-        </w:tc>
-        <w:tc>
-          <w:tcPr>
-            <w:tcW w:w="2340" w:type="dxa"/>
-            <w:tcBorders>
-              <w:top w:val="nil" w:color="000000"/>
-              <w:left w:val="nil" w:color="000000"/>
-              <w:bottom w:val="nil" w:color="000000"/>
-              <w:right w:val="nil" w:color="000000"/>
-            </w:tcBorders>
-            <w:vAlign w:val="bottom"/>
-          </w:tcPr>
-          <w:p>
-            <w:pPr>
-              <w:spacing w:after="0"/>
-              <w:jc w:val="right"/>
-            </w:pPr>
-            <w:r>
-              <w:t xml:space="preserve">90</w:t>
-            </w:r>
-          </w:p>
-        </w:tc>
-        <w:tc>
-          <w:tcPr>
-            <w:tcW w:w="2340" w:type="dxa"/>
-            <w:tcBorders>
-              <w:top w:val="nil" w:color="000000"/>
-              <w:left w:val="nil" w:color="000000"/>
-              <w:bottom w:val="nil" w:color="000000"/>
-              <w:right w:val="nil" w:color="000000"/>
-            </w:tcBorders>
-            <w:vAlign w:val="bottom"/>
-          </w:tcPr>
-          <w:p>
-            <w:pPr>
-              <w:spacing w:after="0"/>
-              <w:jc w:val="right"/>
-            </w:pPr>
-            <w:r>
-              <w:t xml:space="preserve">83</w:t>
-            </w:r>
-          </w:p>
-        </w:tc>
-      </w:tr>
-      <w:tr>
-        <w:tc>
-          <w:tcPr>
-            <w:tcW w:w="2340" w:type="dxa"/>
-            <w:tcBorders>
-              <w:top w:val="nil" w:color="000000"/>
-              <w:left w:val="nil" w:color="000000"/>
-              <w:bottom w:val="nil" w:color="000000"/>
-              <w:right w:val="single" w:color="000000"/>
-            </w:tcBorders>
-            <w:vAlign w:val="bottom"/>
-          </w:tcPr>
-          <w:p>
-            <w:pPr>
-              <w:spacing w:after="0"/>
-              <w:jc w:val="left"/>
-            </w:pPr>
-            <w:r>
-              <w:t xml:space="preserve">Without Observations with outstanding claims</w:t>
+              <w:t xml:space="preserve">362</w:t>
+            </w:r>
+          </w:p>
+        </w:tc>
+        <w:tc>
+          <w:tcPr>
+            <w:tcW w:w="2340" w:type="dxa"/>
+            <w:tcBorders>
+              <w:top w:val="nil" w:color="000000"/>
+              <w:left w:val="nil" w:color="000000"/>
+              <w:bottom w:val="nil" w:color="000000"/>
+              <w:right w:val="nil" w:color="000000"/>
+            </w:tcBorders>
+            <w:vAlign w:val="bottom"/>
+          </w:tcPr>
+          <w:p>
+            <w:pPr>
+              <w:spacing w:after="0"/>
+              <w:jc w:val="right"/>
+            </w:pPr>
+            <w:r>
+              <w:t xml:space="preserve">362</w:t>
+            </w:r>
+          </w:p>
+        </w:tc>
+        <w:tc>
+          <w:tcPr>
+            <w:tcW w:w="2340" w:type="dxa"/>
+            <w:tcBorders>
+              <w:top w:val="nil" w:color="000000"/>
+              <w:left w:val="nil" w:color="000000"/>
+              <w:bottom w:val="nil" w:color="000000"/>
+              <w:right w:val="nil" w:color="000000"/>
+            </w:tcBorders>
+            <w:vAlign w:val="bottom"/>
+          </w:tcPr>
+          <w:p>
+            <w:pPr>
+              <w:spacing w:after="0"/>
+              <w:jc w:val="right"/>
+            </w:pPr>
+            <w:r>
+              <w:t xml:space="preserve">315</w:t>
+            </w:r>
+          </w:p>
+        </w:tc>
+      </w:tr>
+      <w:tr>
+        <w:tc>
+          <w:tcPr>
+            <w:tcW w:w="2340" w:type="dxa"/>
+            <w:tcBorders>
+              <w:top w:val="nil" w:color="000000"/>
+              <w:left w:val="nil" w:color="000000"/>
+              <w:bottom w:val="nil" w:color="000000"/>
+              <w:right w:val="single" w:color="000000"/>
+            </w:tcBorders>
+            <w:vAlign w:val="bottom"/>
+          </w:tcPr>
+          <w:p>
+            <w:pPr>
+              <w:spacing w:after="0"/>
+              <w:jc w:val="left"/>
+            </w:pPr>
+            <w:r>
+              <w:t xml:space="preserve">Claims outstanding assumed to have been paid in full</w:t>
             </w:r>
           </w:p>
         </w:tc>
@@ -1504,49 +2162,49 @@
               <w:jc w:val="right"/>
             </w:pPr>
             <w:r>
-              <w:t xml:space="preserve">0.10</w:t>
-            </w:r>
-          </w:p>
-        </w:tc>
-        <w:tc>
-          <w:tcPr>
-            <w:tcW w:w="2340" w:type="dxa"/>
-            <w:tcBorders>
-              <w:top w:val="nil" w:color="000000"/>
-              <w:left w:val="nil" w:color="000000"/>
-              <w:bottom w:val="nil" w:color="000000"/>
-              <w:right w:val="nil" w:color="000000"/>
-            </w:tcBorders>
-            <w:vAlign w:val="bottom"/>
-          </w:tcPr>
-          <w:p>
-            <w:pPr>
-              <w:spacing w:after="0"/>
-              <w:jc w:val="right"/>
-            </w:pPr>
-            <w:r>
-              <w:t xml:space="preserve">0.11</w:t>
-            </w:r>
-          </w:p>
-        </w:tc>
-        <w:tc>
-          <w:tcPr>
-            <w:tcW w:w="2340" w:type="dxa"/>
-            <w:tcBorders>
-              <w:top w:val="nil" w:color="000000"/>
-              <w:left w:val="nil" w:color="000000"/>
-              <w:bottom w:val="nil" w:color="000000"/>
-              <w:right w:val="nil" w:color="000000"/>
-            </w:tcBorders>
-            <w:vAlign w:val="bottom"/>
-          </w:tcPr>
-          <w:p>
-            <w:pPr>
-              <w:spacing w:after="0"/>
-              <w:jc w:val="right"/>
-            </w:pPr>
-            <w:r>
-              <w:t xml:space="preserve">0.13</w:t>
+              <w:t xml:space="preserve">0.150</w:t>
+            </w:r>
+          </w:p>
+        </w:tc>
+        <w:tc>
+          <w:tcPr>
+            <w:tcW w:w="2340" w:type="dxa"/>
+            <w:tcBorders>
+              <w:top w:val="nil" w:color="000000"/>
+              <w:left w:val="nil" w:color="000000"/>
+              <w:bottom w:val="nil" w:color="000000"/>
+              <w:right w:val="nil" w:color="000000"/>
+            </w:tcBorders>
+            <w:vAlign w:val="bottom"/>
+          </w:tcPr>
+          <w:p>
+            <w:pPr>
+              <w:spacing w:after="0"/>
+              <w:jc w:val="right"/>
+            </w:pPr>
+            <w:r>
+              <w:t xml:space="preserve">0.206</w:t>
+            </w:r>
+          </w:p>
+        </w:tc>
+        <w:tc>
+          <w:tcPr>
+            <w:tcW w:w="2340" w:type="dxa"/>
+            <w:tcBorders>
+              <w:top w:val="nil" w:color="000000"/>
+              <w:left w:val="nil" w:color="000000"/>
+              <w:bottom w:val="nil" w:color="000000"/>
+              <w:right w:val="nil" w:color="000000"/>
+            </w:tcBorders>
+            <w:vAlign w:val="bottom"/>
+          </w:tcPr>
+          <w:p>
+            <w:pPr>
+              <w:spacing w:after="0"/>
+              <w:jc w:val="right"/>
+            </w:pPr>
+            <w:r>
+              <w:t xml:space="preserve">0.140</w:t>
             </w:r>
           </w:p>
         </w:tc>
@@ -1590,49 +2248,49 @@
               <w:jc w:val="right"/>
             </w:pPr>
             <w:r>
-              <w:t xml:space="preserve">[0.06,0.14]</w:t>
-            </w:r>
-          </w:p>
-        </w:tc>
-        <w:tc>
-          <w:tcPr>
-            <w:tcW w:w="2340" w:type="dxa"/>
-            <w:tcBorders>
-              <w:top w:val="nil" w:color="000000"/>
-              <w:left w:val="nil" w:color="000000"/>
-              <w:bottom w:val="nil" w:color="000000"/>
-              <w:right w:val="nil" w:color="000000"/>
-            </w:tcBorders>
-            <w:vAlign w:val="bottom"/>
-          </w:tcPr>
-          <w:p>
-            <w:pPr>
-              <w:spacing w:after="0"/>
-              <w:jc w:val="right"/>
-            </w:pPr>
-            <w:r>
-              <w:t xml:space="preserve">[0.01,0.22]</w:t>
-            </w:r>
-          </w:p>
-        </w:tc>
-        <w:tc>
-          <w:tcPr>
-            <w:tcW w:w="2340" w:type="dxa"/>
-            <w:tcBorders>
-              <w:top w:val="nil" w:color="000000"/>
-              <w:left w:val="nil" w:color="000000"/>
-              <w:bottom w:val="nil" w:color="000000"/>
-              <w:right w:val="nil" w:color="000000"/>
-            </w:tcBorders>
-            <w:vAlign w:val="bottom"/>
-          </w:tcPr>
-          <w:p>
-            <w:pPr>
-              <w:spacing w:after="0"/>
-              <w:jc w:val="right"/>
-            </w:pPr>
-            <w:r>
-              <w:t xml:space="preserve">[0.06,0.20]</w:t>
+              <w:t xml:space="preserve">[0.108,0.192]</w:t>
+            </w:r>
+          </w:p>
+        </w:tc>
+        <w:tc>
+          <w:tcPr>
+            <w:tcW w:w="2340" w:type="dxa"/>
+            <w:tcBorders>
+              <w:top w:val="nil" w:color="000000"/>
+              <w:left w:val="nil" w:color="000000"/>
+              <w:bottom w:val="nil" w:color="000000"/>
+              <w:right w:val="nil" w:color="000000"/>
+            </w:tcBorders>
+            <w:vAlign w:val="bottom"/>
+          </w:tcPr>
+          <w:p>
+            <w:pPr>
+              <w:spacing w:after="0"/>
+              <w:jc w:val="right"/>
+            </w:pPr>
+            <w:r>
+              <w:t xml:space="preserve">[0.141,0.271]</w:t>
+            </w:r>
+          </w:p>
+        </w:tc>
+        <w:tc>
+          <w:tcPr>
+            <w:tcW w:w="2340" w:type="dxa"/>
+            <w:tcBorders>
+              <w:top w:val="nil" w:color="000000"/>
+              <w:left w:val="nil" w:color="000000"/>
+              <w:bottom w:val="nil" w:color="000000"/>
+              <w:right w:val="nil" w:color="000000"/>
+            </w:tcBorders>
+            <w:vAlign w:val="bottom"/>
+          </w:tcPr>
+          <w:p>
+            <w:pPr>
+              <w:spacing w:after="0"/>
+              <w:jc w:val="right"/>
+            </w:pPr>
+            <w:r>
+              <w:t xml:space="preserve">[0.065,0.214]</w:t>
             </w:r>
           </w:p>
         </w:tc>
@@ -1676,72 +2334,72 @@
               <w:jc w:val="right"/>
             </w:pPr>
             <w:r>
-              <w:t xml:space="preserve">312</w:t>
-            </w:r>
-          </w:p>
-        </w:tc>
-        <w:tc>
-          <w:tcPr>
-            <w:tcW w:w="2340" w:type="dxa"/>
-            <w:tcBorders>
-              <w:top w:val="nil" w:color="000000"/>
-              <w:left w:val="nil" w:color="000000"/>
-              <w:bottom w:val="nil" w:color="000000"/>
-              <w:right w:val="nil" w:color="000000"/>
-            </w:tcBorders>
-            <w:vAlign w:val="bottom"/>
-          </w:tcPr>
-          <w:p>
-            <w:pPr>
-              <w:spacing w:after="0"/>
-              <w:jc w:val="right"/>
-            </w:pPr>
-            <w:r>
-              <w:t xml:space="preserve">312</w:t>
-            </w:r>
-          </w:p>
-        </w:tc>
-        <w:tc>
-          <w:tcPr>
-            <w:tcW w:w="2340" w:type="dxa"/>
-            <w:tcBorders>
-              <w:top w:val="nil" w:color="000000"/>
-              <w:left w:val="nil" w:color="000000"/>
-              <w:bottom w:val="nil" w:color="000000"/>
-              <w:right w:val="nil" w:color="000000"/>
-            </w:tcBorders>
-            <w:vAlign w:val="bottom"/>
-          </w:tcPr>
-          <w:p>
-            <w:pPr>
-              <w:spacing w:after="0"/>
-              <w:jc w:val="right"/>
-            </w:pPr>
-            <w:r>
-              <w:t xml:space="preserve">294</w:t>
-            </w:r>
-          </w:p>
-        </w:tc>
-      </w:tr>
-      <w:tr>
-        <w:tc>
-          <w:tcPr>
-            <w:tcW w:w="2340" w:type="dxa"/>
-            <w:tcBorders>
-              <w:top w:val="nil" w:color="000000"/>
-              <w:left w:val="nil" w:color="000000"/>
-              <w:bottom w:val="nil" w:color="000000"/>
-              <w:right w:val="single" w:color="000000"/>
-            </w:tcBorders>
-            <w:vAlign w:val="bottom"/>
-          </w:tcPr>
-          <w:p>
-            <w:pPr>
-              <w:spacing w:after="0"/>
-              <w:jc w:val="left"/>
-            </w:pPr>
-            <w:r>
-              <w:t xml:space="preserve">Claims outstanding assumed to not have been paid at all</w:t>
+              <w:t xml:space="preserve">362</w:t>
+            </w:r>
+          </w:p>
+        </w:tc>
+        <w:tc>
+          <w:tcPr>
+            <w:tcW w:w="2340" w:type="dxa"/>
+            <w:tcBorders>
+              <w:top w:val="nil" w:color="000000"/>
+              <w:left w:val="nil" w:color="000000"/>
+              <w:bottom w:val="nil" w:color="000000"/>
+              <w:right w:val="nil" w:color="000000"/>
+            </w:tcBorders>
+            <w:vAlign w:val="bottom"/>
+          </w:tcPr>
+          <w:p>
+            <w:pPr>
+              <w:spacing w:after="0"/>
+              <w:jc w:val="right"/>
+            </w:pPr>
+            <w:r>
+              <w:t xml:space="preserve">362</w:t>
+            </w:r>
+          </w:p>
+        </w:tc>
+        <w:tc>
+          <w:tcPr>
+            <w:tcW w:w="2340" w:type="dxa"/>
+            <w:tcBorders>
+              <w:top w:val="nil" w:color="000000"/>
+              <w:left w:val="nil" w:color="000000"/>
+              <w:bottom w:val="nil" w:color="000000"/>
+              <w:right w:val="nil" w:color="000000"/>
+            </w:tcBorders>
+            <w:vAlign w:val="bottom"/>
+          </w:tcPr>
+          <w:p>
+            <w:pPr>
+              <w:spacing w:after="0"/>
+              <w:jc w:val="right"/>
+            </w:pPr>
+            <w:r>
+              <w:t xml:space="preserve">315</w:t>
+            </w:r>
+          </w:p>
+        </w:tc>
+      </w:tr>
+      <w:tr>
+        <w:tc>
+          <w:tcPr>
+            <w:tcW w:w="2340" w:type="dxa"/>
+            <w:tcBorders>
+              <w:top w:val="nil" w:color="000000"/>
+              <w:left w:val="nil" w:color="000000"/>
+              <w:bottom w:val="nil" w:color="000000"/>
+              <w:right w:val="single" w:color="000000"/>
+            </w:tcBorders>
+            <w:vAlign w:val="bottom"/>
+          </w:tcPr>
+          <w:p>
+            <w:pPr>
+              <w:spacing w:after="0"/>
+              <w:jc w:val="left"/>
+            </w:pPr>
+            <w:r>
+              <w:t xml:space="preserve">Higher cost of hull relative to other outlays (25% instead of 17% in baseline)</w:t>
             </w:r>
           </w:p>
         </w:tc>
@@ -1833,49 +2491,49 @@
               <w:jc w:val="right"/>
             </w:pPr>
             <w:r>
-              <w:t xml:space="preserve">0.08</w:t>
-            </w:r>
-          </w:p>
-        </w:tc>
-        <w:tc>
-          <w:tcPr>
-            <w:tcW w:w="2340" w:type="dxa"/>
-            <w:tcBorders>
-              <w:top w:val="nil" w:color="000000"/>
-              <w:left w:val="nil" w:color="000000"/>
-              <w:bottom w:val="nil" w:color="000000"/>
-              <w:right w:val="nil" w:color="000000"/>
-            </w:tcBorders>
-            <w:vAlign w:val="bottom"/>
-          </w:tcPr>
-          <w:p>
-            <w:pPr>
-              <w:spacing w:after="0"/>
-              <w:jc w:val="right"/>
-            </w:pPr>
-            <w:r>
-              <w:t xml:space="preserve">0.06</w:t>
-            </w:r>
-          </w:p>
-        </w:tc>
-        <w:tc>
-          <w:tcPr>
-            <w:tcW w:w="2340" w:type="dxa"/>
-            <w:tcBorders>
-              <w:top w:val="nil" w:color="000000"/>
-              <w:left w:val="nil" w:color="000000"/>
-              <w:bottom w:val="nil" w:color="000000"/>
-              <w:right w:val="nil" w:color="000000"/>
-            </w:tcBorders>
-            <w:vAlign w:val="bottom"/>
-          </w:tcPr>
-          <w:p>
-            <w:pPr>
-              <w:spacing w:after="0"/>
-              <w:jc w:val="right"/>
-            </w:pPr>
-            <w:r>
-              <w:t xml:space="preserve">0.13</w:t>
+              <w:t xml:space="preserve">0.113</w:t>
+            </w:r>
+          </w:p>
+        </w:tc>
+        <w:tc>
+          <w:tcPr>
+            <w:tcW w:w="2340" w:type="dxa"/>
+            <w:tcBorders>
+              <w:top w:val="nil" w:color="000000"/>
+              <w:left w:val="nil" w:color="000000"/>
+              <w:bottom w:val="nil" w:color="000000"/>
+              <w:right w:val="nil" w:color="000000"/>
+            </w:tcBorders>
+            <w:vAlign w:val="bottom"/>
+          </w:tcPr>
+          <w:p>
+            <w:pPr>
+              <w:spacing w:after="0"/>
+              <w:jc w:val="right"/>
+            </w:pPr>
+            <w:r>
+              <w:t xml:space="preserve">0.133</w:t>
+            </w:r>
+          </w:p>
+        </w:tc>
+        <w:tc>
+          <w:tcPr>
+            <w:tcW w:w="2340" w:type="dxa"/>
+            <w:tcBorders>
+              <w:top w:val="nil" w:color="000000"/>
+              <w:left w:val="nil" w:color="000000"/>
+              <w:bottom w:val="nil" w:color="000000"/>
+              <w:right w:val="nil" w:color="000000"/>
+            </w:tcBorders>
+            <w:vAlign w:val="bottom"/>
+          </w:tcPr>
+          <w:p>
+            <w:pPr>
+              <w:spacing w:after="0"/>
+              <w:jc w:val="right"/>
+            </w:pPr>
+            <w:r>
+              <w:t xml:space="preserve">0.135</w:t>
             </w:r>
           </w:p>
         </w:tc>
@@ -1919,49 +2577,49 @@
               <w:jc w:val="right"/>
             </w:pPr>
             <w:r>
-              <w:t xml:space="preserve">[0.04,0.12]</w:t>
-            </w:r>
-          </w:p>
-        </w:tc>
-        <w:tc>
-          <w:tcPr>
-            <w:tcW w:w="2340" w:type="dxa"/>
-            <w:tcBorders>
-              <w:top w:val="nil" w:color="000000"/>
-              <w:left w:val="nil" w:color="000000"/>
-              <w:bottom w:val="nil" w:color="000000"/>
-              <w:right w:val="nil" w:color="000000"/>
-            </w:tcBorders>
-            <w:vAlign w:val="bottom"/>
-          </w:tcPr>
-          <w:p>
-            <w:pPr>
-              <w:spacing w:after="0"/>
-              <w:jc w:val="right"/>
-            </w:pPr>
-            <w:r>
-              <w:t xml:space="preserve">[0.00,0.12]</w:t>
-            </w:r>
-          </w:p>
-        </w:tc>
-        <w:tc>
-          <w:tcPr>
-            <w:tcW w:w="2340" w:type="dxa"/>
-            <w:tcBorders>
-              <w:top w:val="nil" w:color="000000"/>
-              <w:left w:val="nil" w:color="000000"/>
-              <w:bottom w:val="nil" w:color="000000"/>
-              <w:right w:val="nil" w:color="000000"/>
-            </w:tcBorders>
-            <w:vAlign w:val="bottom"/>
-          </w:tcPr>
-          <w:p>
-            <w:pPr>
-              <w:spacing w:after="0"/>
-              <w:jc w:val="right"/>
-            </w:pPr>
-            <w:r>
-              <w:t xml:space="preserve">[0.06,0.21]</w:t>
+              <w:t xml:space="preserve">[0.075,0.151]</w:t>
+            </w:r>
+          </w:p>
+        </w:tc>
+        <w:tc>
+          <w:tcPr>
+            <w:tcW w:w="2340" w:type="dxa"/>
+            <w:tcBorders>
+              <w:top w:val="nil" w:color="000000"/>
+              <w:left w:val="nil" w:color="000000"/>
+              <w:bottom w:val="nil" w:color="000000"/>
+              <w:right w:val="nil" w:color="000000"/>
+            </w:tcBorders>
+            <w:vAlign w:val="bottom"/>
+          </w:tcPr>
+          <w:p>
+            <w:pPr>
+              <w:spacing w:after="0"/>
+              <w:jc w:val="right"/>
+            </w:pPr>
+            <w:r>
+              <w:t xml:space="preserve">[0.075,0.192]</w:t>
+            </w:r>
+          </w:p>
+        </w:tc>
+        <w:tc>
+          <w:tcPr>
+            <w:tcW w:w="2340" w:type="dxa"/>
+            <w:tcBorders>
+              <w:top w:val="nil" w:color="000000"/>
+              <w:left w:val="nil" w:color="000000"/>
+              <w:bottom w:val="nil" w:color="000000"/>
+              <w:right w:val="nil" w:color="000000"/>
+            </w:tcBorders>
+            <w:vAlign w:val="bottom"/>
+          </w:tcPr>
+          <w:p>
+            <w:pPr>
+              <w:spacing w:after="0"/>
+              <w:jc w:val="right"/>
+            </w:pPr>
+            <w:r>
+              <w:t xml:space="preserve">[0.060,0.209]</w:t>
             </w:r>
           </w:p>
         </w:tc>
@@ -2070,7 +2728,7 @@
               <w:jc w:val="left"/>
             </w:pPr>
             <w:r>
-              <w:t xml:space="preserve">Claims outstanding assumed to have been paid in full</w:t>
+              <w:t xml:space="preserve">Lower rate of depreciation (10% instead of baseline 25%)</w:t>
             </w:r>
           </w:p>
         </w:tc>
@@ -2162,49 +2820,49 @@
               <w:jc w:val="right"/>
             </w:pPr>
             <w:r>
-              <w:t xml:space="preserve">0.15</w:t>
-            </w:r>
-          </w:p>
-        </w:tc>
-        <w:tc>
-          <w:tcPr>
-            <w:tcW w:w="2340" w:type="dxa"/>
-            <w:tcBorders>
-              <w:top w:val="nil" w:color="000000"/>
-              <w:left w:val="nil" w:color="000000"/>
-              <w:bottom w:val="nil" w:color="000000"/>
-              <w:right w:val="nil" w:color="000000"/>
-            </w:tcBorders>
-            <w:vAlign w:val="bottom"/>
-          </w:tcPr>
-          <w:p>
-            <w:pPr>
-              <w:spacing w:after="0"/>
-              <w:jc w:val="right"/>
-            </w:pPr>
-            <w:r>
-              <w:t xml:space="preserve">0.21</w:t>
-            </w:r>
-          </w:p>
-        </w:tc>
-        <w:tc>
-          <w:tcPr>
-            <w:tcW w:w="2340" w:type="dxa"/>
-            <w:tcBorders>
-              <w:top w:val="nil" w:color="000000"/>
-              <w:left w:val="nil" w:color="000000"/>
-              <w:bottom w:val="nil" w:color="000000"/>
-              <w:right w:val="nil" w:color="000000"/>
-            </w:tcBorders>
-            <w:vAlign w:val="bottom"/>
-          </w:tcPr>
-          <w:p>
-            <w:pPr>
-              <w:spacing w:after="0"/>
-              <w:jc w:val="right"/>
-            </w:pPr>
-            <w:r>
-              <w:t xml:space="preserve">0.14</w:t>
+              <w:t xml:space="preserve">0.116</w:t>
+            </w:r>
+          </w:p>
+        </w:tc>
+        <w:tc>
+          <w:tcPr>
+            <w:tcW w:w="2340" w:type="dxa"/>
+            <w:tcBorders>
+              <w:top w:val="nil" w:color="000000"/>
+              <w:left w:val="nil" w:color="000000"/>
+              <w:bottom w:val="nil" w:color="000000"/>
+              <w:right w:val="nil" w:color="000000"/>
+            </w:tcBorders>
+            <w:vAlign w:val="bottom"/>
+          </w:tcPr>
+          <w:p>
+            <w:pPr>
+              <w:spacing w:after="0"/>
+              <w:jc w:val="right"/>
+            </w:pPr>
+            <w:r>
+              <w:t xml:space="preserve">0.137</w:t>
+            </w:r>
+          </w:p>
+        </w:tc>
+        <w:tc>
+          <w:tcPr>
+            <w:tcW w:w="2340" w:type="dxa"/>
+            <w:tcBorders>
+              <w:top w:val="nil" w:color="000000"/>
+              <w:left w:val="nil" w:color="000000"/>
+              <w:bottom w:val="nil" w:color="000000"/>
+              <w:right w:val="nil" w:color="000000"/>
+            </w:tcBorders>
+            <w:vAlign w:val="bottom"/>
+          </w:tcPr>
+          <w:p>
+            <w:pPr>
+              <w:spacing w:after="0"/>
+              <w:jc w:val="right"/>
+            </w:pPr>
+            <w:r>
+              <w:t xml:space="preserve">0.140</w:t>
             </w:r>
           </w:p>
         </w:tc>
@@ -2248,49 +2906,49 @@
               <w:jc w:val="right"/>
             </w:pPr>
             <w:r>
-              <w:t xml:space="preserve">[0.11,0.19]</w:t>
-            </w:r>
-          </w:p>
-        </w:tc>
-        <w:tc>
-          <w:tcPr>
-            <w:tcW w:w="2340" w:type="dxa"/>
-            <w:tcBorders>
-              <w:top w:val="nil" w:color="000000"/>
-              <w:left w:val="nil" w:color="000000"/>
-              <w:bottom w:val="nil" w:color="000000"/>
-              <w:right w:val="nil" w:color="000000"/>
-            </w:tcBorders>
-            <w:vAlign w:val="bottom"/>
-          </w:tcPr>
-          <w:p>
-            <w:pPr>
-              <w:spacing w:after="0"/>
-              <w:jc w:val="right"/>
-            </w:pPr>
-            <w:r>
-              <w:t xml:space="preserve">[0.15,0.28]</w:t>
-            </w:r>
-          </w:p>
-        </w:tc>
-        <w:tc>
-          <w:tcPr>
-            <w:tcW w:w="2340" w:type="dxa"/>
-            <w:tcBorders>
-              <w:top w:val="nil" w:color="000000"/>
-              <w:left w:val="nil" w:color="000000"/>
-              <w:bottom w:val="nil" w:color="000000"/>
-              <w:right w:val="nil" w:color="000000"/>
-            </w:tcBorders>
-            <w:vAlign w:val="bottom"/>
-          </w:tcPr>
-          <w:p>
-            <w:pPr>
-              <w:spacing w:after="0"/>
-              <w:jc w:val="right"/>
-            </w:pPr>
-            <w:r>
-              <w:t xml:space="preserve">[0.06,0.21]</w:t>
+              <w:t xml:space="preserve">[0.078,0.154]</w:t>
+            </w:r>
+          </w:p>
+        </w:tc>
+        <w:tc>
+          <w:tcPr>
+            <w:tcW w:w="2340" w:type="dxa"/>
+            <w:tcBorders>
+              <w:top w:val="nil" w:color="000000"/>
+              <w:left w:val="nil" w:color="000000"/>
+              <w:bottom w:val="nil" w:color="000000"/>
+              <w:right w:val="nil" w:color="000000"/>
+            </w:tcBorders>
+            <w:vAlign w:val="bottom"/>
+          </w:tcPr>
+          <w:p>
+            <w:pPr>
+              <w:spacing w:after="0"/>
+              <w:jc w:val="right"/>
+            </w:pPr>
+            <w:r>
+              <w:t xml:space="preserve">[0.079,0.196]</w:t>
+            </w:r>
+          </w:p>
+        </w:tc>
+        <w:tc>
+          <w:tcPr>
+            <w:tcW w:w="2340" w:type="dxa"/>
+            <w:tcBorders>
+              <w:top w:val="nil" w:color="000000"/>
+              <w:left w:val="nil" w:color="000000"/>
+              <w:bottom w:val="nil" w:color="000000"/>
+              <w:right w:val="nil" w:color="000000"/>
+            </w:tcBorders>
+            <w:vAlign w:val="bottom"/>
+          </w:tcPr>
+          <w:p>
+            <w:pPr>
+              <w:spacing w:after="0"/>
+              <w:jc w:val="right"/>
+            </w:pPr>
+            <w:r>
+              <w:t xml:space="preserve">[0.065,0.214]</w:t>
             </w:r>
           </w:p>
         </w:tc>
@@ -2399,7 +3057,7 @@
               <w:jc w:val="left"/>
             </w:pPr>
             <w:r>
-              <w:t xml:space="preserve">Higher cost of hull relative to other outlays (25% instead of 17% in baseline)</w:t>
+              <w:t xml:space="preserve">Cost of insurance not added to any voyages</w:t>
             </w:r>
           </w:p>
         </w:tc>
@@ -2491,49 +3149,49 @@
               <w:jc w:val="right"/>
             </w:pPr>
             <w:r>
-              <w:t xml:space="preserve">0.11</w:t>
-            </w:r>
-          </w:p>
-        </w:tc>
-        <w:tc>
-          <w:tcPr>
-            <w:tcW w:w="2340" w:type="dxa"/>
-            <w:tcBorders>
-              <w:top w:val="nil" w:color="000000"/>
-              <w:left w:val="nil" w:color="000000"/>
-              <w:bottom w:val="nil" w:color="000000"/>
-              <w:right w:val="nil" w:color="000000"/>
-            </w:tcBorders>
-            <w:vAlign w:val="bottom"/>
-          </w:tcPr>
-          <w:p>
-            <w:pPr>
-              <w:spacing w:after="0"/>
-              <w:jc w:val="right"/>
-            </w:pPr>
-            <w:r>
-              <w:t xml:space="preserve">0.14</w:t>
-            </w:r>
-          </w:p>
-        </w:tc>
-        <w:tc>
-          <w:tcPr>
-            <w:tcW w:w="2340" w:type="dxa"/>
-            <w:tcBorders>
-              <w:top w:val="nil" w:color="000000"/>
-              <w:left w:val="nil" w:color="000000"/>
-              <w:bottom w:val="nil" w:color="000000"/>
-              <w:right w:val="nil" w:color="000000"/>
-            </w:tcBorders>
-            <w:vAlign w:val="bottom"/>
-          </w:tcPr>
-          <w:p>
-            <w:pPr>
-              <w:spacing w:after="0"/>
-              <w:jc w:val="right"/>
-            </w:pPr>
-            <w:r>
-              <w:t xml:space="preserve">0.13</w:t>
+              <w:t xml:space="preserve">0.137</w:t>
+            </w:r>
+          </w:p>
+        </w:tc>
+        <w:tc>
+          <w:tcPr>
+            <w:tcW w:w="2340" w:type="dxa"/>
+            <w:tcBorders>
+              <w:top w:val="nil" w:color="000000"/>
+              <w:left w:val="nil" w:color="000000"/>
+              <w:bottom w:val="nil" w:color="000000"/>
+              <w:right w:val="nil" w:color="000000"/>
+            </w:tcBorders>
+            <w:vAlign w:val="bottom"/>
+          </w:tcPr>
+          <w:p>
+            <w:pPr>
+              <w:spacing w:after="0"/>
+              <w:jc w:val="right"/>
+            </w:pPr>
+            <w:r>
+              <w:t xml:space="preserve">0.165</w:t>
+            </w:r>
+          </w:p>
+        </w:tc>
+        <w:tc>
+          <w:tcPr>
+            <w:tcW w:w="2340" w:type="dxa"/>
+            <w:tcBorders>
+              <w:top w:val="nil" w:color="000000"/>
+              <w:left w:val="nil" w:color="000000"/>
+              <w:bottom w:val="nil" w:color="000000"/>
+              <w:right w:val="nil" w:color="000000"/>
+            </w:tcBorders>
+            <w:vAlign w:val="bottom"/>
+          </w:tcPr>
+          <w:p>
+            <w:pPr>
+              <w:spacing w:after="0"/>
+              <w:jc w:val="right"/>
+            </w:pPr>
+            <w:r>
+              <w:t xml:space="preserve">0.175</w:t>
             </w:r>
           </w:p>
         </w:tc>
@@ -2577,49 +3235,49 @@
               <w:jc w:val="right"/>
             </w:pPr>
             <w:r>
-              <w:t xml:space="preserve">[0.08,0.15]</w:t>
-            </w:r>
-          </w:p>
-        </w:tc>
-        <w:tc>
-          <w:tcPr>
-            <w:tcW w:w="2340" w:type="dxa"/>
-            <w:tcBorders>
-              <w:top w:val="nil" w:color="000000"/>
-              <w:left w:val="nil" w:color="000000"/>
-              <w:bottom w:val="nil" w:color="000000"/>
-              <w:right w:val="nil" w:color="000000"/>
-            </w:tcBorders>
-            <w:vAlign w:val="bottom"/>
-          </w:tcPr>
-          <w:p>
-            <w:pPr>
-              <w:spacing w:after="0"/>
-              <w:jc w:val="right"/>
-            </w:pPr>
-            <w:r>
-              <w:t xml:space="preserve">[0.08,0.20]</w:t>
-            </w:r>
-          </w:p>
-        </w:tc>
-        <w:tc>
-          <w:tcPr>
-            <w:tcW w:w="2340" w:type="dxa"/>
-            <w:tcBorders>
-              <w:top w:val="nil" w:color="000000"/>
-              <w:left w:val="nil" w:color="000000"/>
-              <w:bottom w:val="nil" w:color="000000"/>
-              <w:right w:val="nil" w:color="000000"/>
-            </w:tcBorders>
-            <w:vAlign w:val="bottom"/>
-          </w:tcPr>
-          <w:p>
-            <w:pPr>
-              <w:spacing w:after="0"/>
-              <w:jc w:val="right"/>
-            </w:pPr>
-            <w:r>
-              <w:t xml:space="preserve">[0.06,0.21]</w:t>
+              <w:t xml:space="preserve">[0.098,0.176]</w:t>
+            </w:r>
+          </w:p>
+        </w:tc>
+        <w:tc>
+          <w:tcPr>
+            <w:tcW w:w="2340" w:type="dxa"/>
+            <w:tcBorders>
+              <w:top w:val="nil" w:color="000000"/>
+              <w:left w:val="nil" w:color="000000"/>
+              <w:bottom w:val="nil" w:color="000000"/>
+              <w:right w:val="nil" w:color="000000"/>
+            </w:tcBorders>
+            <w:vAlign w:val="bottom"/>
+          </w:tcPr>
+          <w:p>
+            <w:pPr>
+              <w:spacing w:after="0"/>
+              <w:jc w:val="right"/>
+            </w:pPr>
+            <w:r>
+              <w:t xml:space="preserve">[0.105,0.224]</w:t>
+            </w:r>
+          </w:p>
+        </w:tc>
+        <w:tc>
+          <w:tcPr>
+            <w:tcW w:w="2340" w:type="dxa"/>
+            <w:tcBorders>
+              <w:top w:val="nil" w:color="000000"/>
+              <w:left w:val="nil" w:color="000000"/>
+              <w:bottom w:val="nil" w:color="000000"/>
+              <w:right w:val="nil" w:color="000000"/>
+            </w:tcBorders>
+            <w:vAlign w:val="bottom"/>
+          </w:tcPr>
+          <w:p>
+            <w:pPr>
+              <w:spacing w:after="0"/>
+              <w:jc w:val="right"/>
+            </w:pPr>
+            <w:r>
+              <w:t xml:space="preserve">[0.099,0.252]</w:t>
             </w:r>
           </w:p>
         </w:tc>
@@ -2728,7 +3386,7 @@
               <w:jc w:val="left"/>
             </w:pPr>
             <w:r>
-              <w:t xml:space="preserve">Lower rate of depreciation (10% instead of baseline 25%)</w:t>
+              <w:t xml:space="preserve">Cost of insurance added to outlays, even in cases where accounts seem to suggest total outlays</w:t>
             </w:r>
           </w:p>
         </w:tc>
@@ -2820,49 +3478,49 @@
               <w:jc w:val="right"/>
             </w:pPr>
             <w:r>
-              <w:t xml:space="preserve">0.12</w:t>
-            </w:r>
-          </w:p>
-        </w:tc>
-        <w:tc>
-          <w:tcPr>
-            <w:tcW w:w="2340" w:type="dxa"/>
-            <w:tcBorders>
-              <w:top w:val="nil" w:color="000000"/>
-              <w:left w:val="nil" w:color="000000"/>
-              <w:bottom w:val="nil" w:color="000000"/>
-              <w:right w:val="nil" w:color="000000"/>
-            </w:tcBorders>
-            <w:vAlign w:val="bottom"/>
-          </w:tcPr>
-          <w:p>
-            <w:pPr>
-              <w:spacing w:after="0"/>
-              <w:jc w:val="right"/>
-            </w:pPr>
-            <w:r>
-              <w:t xml:space="preserve">0.14</w:t>
-            </w:r>
-          </w:p>
-        </w:tc>
-        <w:tc>
-          <w:tcPr>
-            <w:tcW w:w="2340" w:type="dxa"/>
-            <w:tcBorders>
-              <w:top w:val="nil" w:color="000000"/>
-              <w:left w:val="nil" w:color="000000"/>
-              <w:bottom w:val="nil" w:color="000000"/>
-              <w:right w:val="nil" w:color="000000"/>
-            </w:tcBorders>
-            <w:vAlign w:val="bottom"/>
-          </w:tcPr>
-          <w:p>
-            <w:pPr>
-              <w:spacing w:after="0"/>
-              <w:jc w:val="right"/>
-            </w:pPr>
-            <w:r>
-              <w:t xml:space="preserve">0.14</w:t>
+              <w:t xml:space="preserve">0.105</w:t>
+            </w:r>
+          </w:p>
+        </w:tc>
+        <w:tc>
+          <w:tcPr>
+            <w:tcW w:w="2340" w:type="dxa"/>
+            <w:tcBorders>
+              <w:top w:val="nil" w:color="000000"/>
+              <w:left w:val="nil" w:color="000000"/>
+              <w:bottom w:val="nil" w:color="000000"/>
+              <w:right w:val="nil" w:color="000000"/>
+            </w:tcBorders>
+            <w:vAlign w:val="bottom"/>
+          </w:tcPr>
+          <w:p>
+            <w:pPr>
+              <w:spacing w:after="0"/>
+              <w:jc w:val="right"/>
+            </w:pPr>
+            <w:r>
+              <w:t xml:space="preserve">0.126</w:t>
+            </w:r>
+          </w:p>
+        </w:tc>
+        <w:tc>
+          <w:tcPr>
+            <w:tcW w:w="2340" w:type="dxa"/>
+            <w:tcBorders>
+              <w:top w:val="nil" w:color="000000"/>
+              <w:left w:val="nil" w:color="000000"/>
+              <w:bottom w:val="nil" w:color="000000"/>
+              <w:right w:val="nil" w:color="000000"/>
+            </w:tcBorders>
+            <w:vAlign w:val="bottom"/>
+          </w:tcPr>
+          <w:p>
+            <w:pPr>
+              <w:spacing w:after="0"/>
+              <w:jc w:val="right"/>
+            </w:pPr>
+            <w:r>
+              <w:t xml:space="preserve">0.127</w:t>
             </w:r>
           </w:p>
         </w:tc>
@@ -2906,49 +3564,49 @@
               <w:jc w:val="right"/>
             </w:pPr>
             <w:r>
-              <w:t xml:space="preserve">[0.08,0.15]</w:t>
-            </w:r>
-          </w:p>
-        </w:tc>
-        <w:tc>
-          <w:tcPr>
-            <w:tcW w:w="2340" w:type="dxa"/>
-            <w:tcBorders>
-              <w:top w:val="nil" w:color="000000"/>
-              <w:left w:val="nil" w:color="000000"/>
-              <w:bottom w:val="nil" w:color="000000"/>
-              <w:right w:val="nil" w:color="000000"/>
-            </w:tcBorders>
-            <w:vAlign w:val="bottom"/>
-          </w:tcPr>
-          <w:p>
-            <w:pPr>
-              <w:spacing w:after="0"/>
-              <w:jc w:val="right"/>
-            </w:pPr>
-            <w:r>
-              <w:t xml:space="preserve">[0.08,0.20]</w:t>
-            </w:r>
-          </w:p>
-        </w:tc>
-        <w:tc>
-          <w:tcPr>
-            <w:tcW w:w="2340" w:type="dxa"/>
-            <w:tcBorders>
-              <w:top w:val="nil" w:color="000000"/>
-              <w:left w:val="nil" w:color="000000"/>
-              <w:bottom w:val="nil" w:color="000000"/>
-              <w:right w:val="nil" w:color="000000"/>
-            </w:tcBorders>
-            <w:vAlign w:val="bottom"/>
-          </w:tcPr>
-          <w:p>
-            <w:pPr>
-              <w:spacing w:after="0"/>
-              <w:jc w:val="right"/>
-            </w:pPr>
-            <w:r>
-              <w:t xml:space="preserve">[0.06,0.21]</w:t>
+              <w:t xml:space="preserve">[0.067,0.143]</w:t>
+            </w:r>
+          </w:p>
+        </w:tc>
+        <w:tc>
+          <w:tcPr>
+            <w:tcW w:w="2340" w:type="dxa"/>
+            <w:tcBorders>
+              <w:top w:val="nil" w:color="000000"/>
+              <w:left w:val="nil" w:color="000000"/>
+              <w:bottom w:val="nil" w:color="000000"/>
+              <w:right w:val="nil" w:color="000000"/>
+            </w:tcBorders>
+            <w:vAlign w:val="bottom"/>
+          </w:tcPr>
+          <w:p>
+            <w:pPr>
+              <w:spacing w:after="0"/>
+              <w:jc w:val="right"/>
+            </w:pPr>
+            <w:r>
+              <w:t xml:space="preserve">[0.067,0.184]</w:t>
+            </w:r>
+          </w:p>
+        </w:tc>
+        <w:tc>
+          <w:tcPr>
+            <w:tcW w:w="2340" w:type="dxa"/>
+            <w:tcBorders>
+              <w:top w:val="nil" w:color="000000"/>
+              <w:left w:val="nil" w:color="000000"/>
+              <w:bottom w:val="nil" w:color="000000"/>
+              <w:right w:val="nil" w:color="000000"/>
+            </w:tcBorders>
+            <w:vAlign w:val="bottom"/>
+          </w:tcPr>
+          <w:p>
+            <w:pPr>
+              <w:spacing w:after="0"/>
+              <w:jc w:val="right"/>
+            </w:pPr>
+            <w:r>
+              <w:t xml:space="preserve">[0.052,0.202]</w:t>
             </w:r>
           </w:p>
         </w:tc>
@@ -3057,7 +3715,7 @@
               <w:jc w:val="left"/>
             </w:pPr>
             <w:r>
-              <w:t xml:space="preserve">Cost of insurance not added to any voyages</w:t>
+              <w:t xml:space="preserve">Value of hull (outgoing/incoming) added to outlays/returns, even in cases where accounts seem to suggest total outlays/returns</w:t>
             </w:r>
           </w:p>
         </w:tc>
@@ -3149,49 +3807,49 @@
               <w:jc w:val="right"/>
             </w:pPr>
             <w:r>
-              <w:t xml:space="preserve">0.14</w:t>
-            </w:r>
-          </w:p>
-        </w:tc>
-        <w:tc>
-          <w:tcPr>
-            <w:tcW w:w="2340" w:type="dxa"/>
-            <w:tcBorders>
-              <w:top w:val="nil" w:color="000000"/>
-              <w:left w:val="nil" w:color="000000"/>
-              <w:bottom w:val="nil" w:color="000000"/>
-              <w:right w:val="nil" w:color="000000"/>
-            </w:tcBorders>
-            <w:vAlign w:val="bottom"/>
-          </w:tcPr>
-          <w:p>
-            <w:pPr>
-              <w:spacing w:after="0"/>
-              <w:jc w:val="right"/>
-            </w:pPr>
-            <w:r>
-              <w:t xml:space="preserve">0.17</w:t>
-            </w:r>
-          </w:p>
-        </w:tc>
-        <w:tc>
-          <w:tcPr>
-            <w:tcW w:w="2340" w:type="dxa"/>
-            <w:tcBorders>
-              <w:top w:val="nil" w:color="000000"/>
-              <w:left w:val="nil" w:color="000000"/>
-              <w:bottom w:val="nil" w:color="000000"/>
-              <w:right w:val="nil" w:color="000000"/>
-            </w:tcBorders>
-            <w:vAlign w:val="bottom"/>
-          </w:tcPr>
-          <w:p>
-            <w:pPr>
-              <w:spacing w:after="0"/>
-              <w:jc w:val="right"/>
-            </w:pPr>
-            <w:r>
-              <w:t xml:space="preserve">0.17</w:t>
+              <w:t xml:space="preserve">0.104</w:t>
+            </w:r>
+          </w:p>
+        </w:tc>
+        <w:tc>
+          <w:tcPr>
+            <w:tcW w:w="2340" w:type="dxa"/>
+            <w:tcBorders>
+              <w:top w:val="nil" w:color="000000"/>
+              <w:left w:val="nil" w:color="000000"/>
+              <w:bottom w:val="nil" w:color="000000"/>
+              <w:right w:val="nil" w:color="000000"/>
+            </w:tcBorders>
+            <w:vAlign w:val="bottom"/>
+          </w:tcPr>
+          <w:p>
+            <w:pPr>
+              <w:spacing w:after="0"/>
+              <w:jc w:val="right"/>
+            </w:pPr>
+            <w:r>
+              <w:t xml:space="preserve">0.119</w:t>
+            </w:r>
+          </w:p>
+        </w:tc>
+        <w:tc>
+          <w:tcPr>
+            <w:tcW w:w="2340" w:type="dxa"/>
+            <w:tcBorders>
+              <w:top w:val="nil" w:color="000000"/>
+              <w:left w:val="nil" w:color="000000"/>
+              <w:bottom w:val="nil" w:color="000000"/>
+              <w:right w:val="nil" w:color="000000"/>
+            </w:tcBorders>
+            <w:vAlign w:val="bottom"/>
+          </w:tcPr>
+          <w:p>
+            <w:pPr>
+              <w:spacing w:after="0"/>
+              <w:jc w:val="right"/>
+            </w:pPr>
+            <w:r>
+              <w:t xml:space="preserve">0.112</w:t>
             </w:r>
           </w:p>
         </w:tc>
@@ -3235,49 +3893,49 @@
               <w:jc w:val="right"/>
             </w:pPr>
             <w:r>
-              <w:t xml:space="preserve">[0.10,0.18]</w:t>
-            </w:r>
-          </w:p>
-        </w:tc>
-        <w:tc>
-          <w:tcPr>
-            <w:tcW w:w="2340" w:type="dxa"/>
-            <w:tcBorders>
-              <w:top w:val="nil" w:color="000000"/>
-              <w:left w:val="nil" w:color="000000"/>
-              <w:bottom w:val="nil" w:color="000000"/>
-              <w:right w:val="nil" w:color="000000"/>
-            </w:tcBorders>
-            <w:vAlign w:val="bottom"/>
-          </w:tcPr>
-          <w:p>
-            <w:pPr>
-              <w:spacing w:after="0"/>
-              <w:jc w:val="right"/>
-            </w:pPr>
-            <w:r>
-              <w:t xml:space="preserve">[0.11,0.23]</w:t>
-            </w:r>
-          </w:p>
-        </w:tc>
-        <w:tc>
-          <w:tcPr>
-            <w:tcW w:w="2340" w:type="dxa"/>
-            <w:tcBorders>
-              <w:top w:val="nil" w:color="000000"/>
-              <w:left w:val="nil" w:color="000000"/>
-              <w:bottom w:val="nil" w:color="000000"/>
-              <w:right w:val="nil" w:color="000000"/>
-            </w:tcBorders>
-            <w:vAlign w:val="bottom"/>
-          </w:tcPr>
-          <w:p>
-            <w:pPr>
-              <w:spacing w:after="0"/>
-              <w:jc w:val="right"/>
-            </w:pPr>
-            <w:r>
-              <w:t xml:space="preserve">[0.10,0.25]</w:t>
+              <w:t xml:space="preserve">[0.069,0.139]</w:t>
+            </w:r>
+          </w:p>
+        </w:tc>
+        <w:tc>
+          <w:tcPr>
+            <w:tcW w:w="2340" w:type="dxa"/>
+            <w:tcBorders>
+              <w:top w:val="nil" w:color="000000"/>
+              <w:left w:val="nil" w:color="000000"/>
+              <w:bottom w:val="nil" w:color="000000"/>
+              <w:right w:val="nil" w:color="000000"/>
+            </w:tcBorders>
+            <w:vAlign w:val="bottom"/>
+          </w:tcPr>
+          <w:p>
+            <w:pPr>
+              <w:spacing w:after="0"/>
+              <w:jc w:val="right"/>
+            </w:pPr>
+            <w:r>
+              <w:t xml:space="preserve">[0.067,0.170]</w:t>
+            </w:r>
+          </w:p>
+        </w:tc>
+        <w:tc>
+          <w:tcPr>
+            <w:tcW w:w="2340" w:type="dxa"/>
+            <w:tcBorders>
+              <w:top w:val="nil" w:color="000000"/>
+              <w:left w:val="nil" w:color="000000"/>
+              <w:bottom w:val="nil" w:color="000000"/>
+              <w:right w:val="nil" w:color="000000"/>
+            </w:tcBorders>
+            <w:vAlign w:val="bottom"/>
+          </w:tcPr>
+          <w:p>
+            <w:pPr>
+              <w:spacing w:after="0"/>
+              <w:jc w:val="right"/>
+            </w:pPr>
+            <w:r>
+              <w:t xml:space="preserve">[0.052,0.173]</w:t>
             </w:r>
           </w:p>
         </w:tc>
@@ -3386,7 +4044,7 @@
               <w:jc w:val="left"/>
             </w:pPr>
             <w:r>
-              <w:t xml:space="preserve">Cost of insurance added to outlays, even in cases where accounts seem to suggest total outlays</w:t>
+              <w:t xml:space="preserve">Both value of hull and cost of insurance added, in cases where accounts seem to suggest total outlays/returns</w:t>
             </w:r>
           </w:p>
         </w:tc>
@@ -3478,49 +4136,49 @@
               <w:jc w:val="right"/>
             </w:pPr>
             <w:r>
-              <w:t xml:space="preserve">0.10</w:t>
-            </w:r>
-          </w:p>
-        </w:tc>
-        <w:tc>
-          <w:tcPr>
-            <w:tcW w:w="2340" w:type="dxa"/>
-            <w:tcBorders>
-              <w:top w:val="nil" w:color="000000"/>
-              <w:left w:val="nil" w:color="000000"/>
-              <w:bottom w:val="nil" w:color="000000"/>
-              <w:right w:val="nil" w:color="000000"/>
-            </w:tcBorders>
-            <w:vAlign w:val="bottom"/>
-          </w:tcPr>
-          <w:p>
-            <w:pPr>
-              <w:spacing w:after="0"/>
-              <w:jc w:val="right"/>
-            </w:pPr>
-            <w:r>
-              <w:t xml:space="preserve">0.13</w:t>
-            </w:r>
-          </w:p>
-        </w:tc>
-        <w:tc>
-          <w:tcPr>
-            <w:tcW w:w="2340" w:type="dxa"/>
-            <w:tcBorders>
-              <w:top w:val="nil" w:color="000000"/>
-              <w:left w:val="nil" w:color="000000"/>
-              <w:bottom w:val="nil" w:color="000000"/>
-              <w:right w:val="nil" w:color="000000"/>
-            </w:tcBorders>
-            <w:vAlign w:val="bottom"/>
-          </w:tcPr>
-          <w:p>
-            <w:pPr>
-              <w:spacing w:after="0"/>
-              <w:jc w:val="right"/>
-            </w:pPr>
-            <w:r>
-              <w:t xml:space="preserve">0.13</w:t>
+              <w:t xml:space="preserve">0.096</w:t>
+            </w:r>
+          </w:p>
+        </w:tc>
+        <w:tc>
+          <w:tcPr>
+            <w:tcW w:w="2340" w:type="dxa"/>
+            <w:tcBorders>
+              <w:top w:val="nil" w:color="000000"/>
+              <w:left w:val="nil" w:color="000000"/>
+              <w:bottom w:val="nil" w:color="000000"/>
+              <w:right w:val="nil" w:color="000000"/>
+            </w:tcBorders>
+            <w:vAlign w:val="bottom"/>
+          </w:tcPr>
+          <w:p>
+            <w:pPr>
+              <w:spacing w:after="0"/>
+              <w:jc w:val="right"/>
+            </w:pPr>
+            <w:r>
+              <w:t xml:space="preserve">0.111</w:t>
+            </w:r>
+          </w:p>
+        </w:tc>
+        <w:tc>
+          <w:tcPr>
+            <w:tcW w:w="2340" w:type="dxa"/>
+            <w:tcBorders>
+              <w:top w:val="nil" w:color="000000"/>
+              <w:left w:val="nil" w:color="000000"/>
+              <w:bottom w:val="nil" w:color="000000"/>
+              <w:right w:val="nil" w:color="000000"/>
+            </w:tcBorders>
+            <w:vAlign w:val="bottom"/>
+          </w:tcPr>
+          <w:p>
+            <w:pPr>
+              <w:spacing w:after="0"/>
+              <w:jc w:val="right"/>
+            </w:pPr>
+            <w:r>
+              <w:t xml:space="preserve">0.105</w:t>
             </w:r>
           </w:p>
         </w:tc>
@@ -3564,707 +4222,49 @@
               <w:jc w:val="right"/>
             </w:pPr>
             <w:r>
-              <w:t xml:space="preserve">[0.07,0.14]</w:t>
-            </w:r>
-          </w:p>
-        </w:tc>
-        <w:tc>
-          <w:tcPr>
-            <w:tcW w:w="2340" w:type="dxa"/>
-            <w:tcBorders>
-              <w:top w:val="nil" w:color="000000"/>
-              <w:left w:val="nil" w:color="000000"/>
-              <w:bottom w:val="nil" w:color="000000"/>
-              <w:right w:val="nil" w:color="000000"/>
-            </w:tcBorders>
-            <w:vAlign w:val="bottom"/>
-          </w:tcPr>
-          <w:p>
-            <w:pPr>
-              <w:spacing w:after="0"/>
-              <w:jc w:val="right"/>
-            </w:pPr>
-            <w:r>
-              <w:t xml:space="preserve">[0.07,0.19]</w:t>
-            </w:r>
-          </w:p>
-        </w:tc>
-        <w:tc>
-          <w:tcPr>
-            <w:tcW w:w="2340" w:type="dxa"/>
-            <w:tcBorders>
-              <w:top w:val="nil" w:color="000000"/>
-              <w:left w:val="nil" w:color="000000"/>
-              <w:bottom w:val="nil" w:color="000000"/>
-              <w:right w:val="nil" w:color="000000"/>
-            </w:tcBorders>
-            <w:vAlign w:val="bottom"/>
-          </w:tcPr>
-          <w:p>
-            <w:pPr>
-              <w:spacing w:after="0"/>
-              <w:jc w:val="right"/>
-            </w:pPr>
-            <w:r>
-              <w:t xml:space="preserve">[0.05,0.20]</w:t>
-            </w:r>
-          </w:p>
-        </w:tc>
-      </w:tr>
-      <w:tr>
-        <w:tc>
-          <w:tcPr>
-            <w:tcW w:w="2340" w:type="dxa"/>
-            <w:tcBorders>
-              <w:top w:val="nil" w:color="000000"/>
-              <w:left w:val="nil" w:color="000000"/>
-              <w:bottom w:val="nil" w:color="000000"/>
-              <w:right w:val="single" w:color="000000"/>
-            </w:tcBorders>
-            <w:vAlign w:val="bottom"/>
-          </w:tcPr>
-          <w:p>
-            <w:pPr>
-              <w:spacing w:after="0"/>
-              <w:jc w:val="left"/>
-            </w:pPr>
-            <w:r>
-              <w:t xml:space="preserve">  Nbr. of observations</w:t>
-            </w:r>
-          </w:p>
-        </w:tc>
-        <w:tc>
-          <w:tcPr>
-            <w:tcW w:w="2340" w:type="dxa"/>
-            <w:tcBorders>
-              <w:top w:val="nil" w:color="000000"/>
-              <w:left w:val="single" w:color="000000"/>
-              <w:bottom w:val="nil" w:color="000000"/>
-              <w:right w:val="nil" w:color="000000"/>
-            </w:tcBorders>
-            <w:vAlign w:val="bottom"/>
-          </w:tcPr>
-          <w:p>
-            <w:pPr>
-              <w:spacing w:after="0"/>
-              <w:jc w:val="right"/>
-            </w:pPr>
-            <w:r>
-              <w:t xml:space="preserve">362</w:t>
-            </w:r>
-          </w:p>
-        </w:tc>
-        <w:tc>
-          <w:tcPr>
-            <w:tcW w:w="2340" w:type="dxa"/>
-            <w:tcBorders>
-              <w:top w:val="nil" w:color="000000"/>
-              <w:left w:val="nil" w:color="000000"/>
-              <w:bottom w:val="nil" w:color="000000"/>
-              <w:right w:val="nil" w:color="000000"/>
-            </w:tcBorders>
-            <w:vAlign w:val="bottom"/>
-          </w:tcPr>
-          <w:p>
-            <w:pPr>
-              <w:spacing w:after="0"/>
-              <w:jc w:val="right"/>
-            </w:pPr>
-            <w:r>
-              <w:t xml:space="preserve">362</w:t>
-            </w:r>
-          </w:p>
-        </w:tc>
-        <w:tc>
-          <w:tcPr>
-            <w:tcW w:w="2340" w:type="dxa"/>
-            <w:tcBorders>
-              <w:top w:val="nil" w:color="000000"/>
-              <w:left w:val="nil" w:color="000000"/>
-              <w:bottom w:val="nil" w:color="000000"/>
-              <w:right w:val="nil" w:color="000000"/>
-            </w:tcBorders>
-            <w:vAlign w:val="bottom"/>
-          </w:tcPr>
-          <w:p>
-            <w:pPr>
-              <w:spacing w:after="0"/>
-              <w:jc w:val="right"/>
-            </w:pPr>
-            <w:r>
-              <w:t xml:space="preserve">315</w:t>
-            </w:r>
-          </w:p>
-        </w:tc>
-      </w:tr>
-      <w:tr>
-        <w:tc>
-          <w:tcPr>
-            <w:tcW w:w="2340" w:type="dxa"/>
-            <w:tcBorders>
-              <w:top w:val="nil" w:color="000000"/>
-              <w:left w:val="nil" w:color="000000"/>
-              <w:bottom w:val="nil" w:color="000000"/>
-              <w:right w:val="single" w:color="000000"/>
-            </w:tcBorders>
-            <w:vAlign w:val="bottom"/>
-          </w:tcPr>
-          <w:p>
-            <w:pPr>
-              <w:spacing w:after="0"/>
-              <w:jc w:val="left"/>
-            </w:pPr>
-            <w:r>
-              <w:t xml:space="preserve">Value of hull (outgoing/incoming) added to outlays/returns, even in cases where accounts seem to suggest total outlays/returns</w:t>
-            </w:r>
-          </w:p>
-        </w:tc>
-        <w:tc>
-          <w:tcPr>
-            <w:tcW w:w="2340" w:type="dxa"/>
-            <w:tcBorders>
-              <w:top w:val="nil" w:color="000000"/>
-              <w:left w:val="single" w:color="000000"/>
-              <w:bottom w:val="nil" w:color="000000"/>
-              <w:right w:val="nil" w:color="000000"/>
-            </w:tcBorders>
-          </w:tcPr>
-          <w:p>
-            <w:pPr>
-              <w:spacing w:after="0"/>
-            </w:pPr>
-          </w:p>
-        </w:tc>
-        <w:tc>
-          <w:tcPr>
-            <w:tcW w:w="2340" w:type="dxa"/>
-            <w:tcBorders>
-              <w:top w:val="nil" w:color="000000"/>
-              <w:left w:val="nil" w:color="000000"/>
-              <w:bottom w:val="nil" w:color="000000"/>
-              <w:right w:val="nil" w:color="000000"/>
-            </w:tcBorders>
-          </w:tcPr>
-          <w:p>
-            <w:pPr>
-              <w:spacing w:after="0"/>
-            </w:pPr>
-          </w:p>
-        </w:tc>
-        <w:tc>
-          <w:tcPr>
-            <w:tcW w:w="2340" w:type="dxa"/>
-            <w:tcBorders>
-              <w:top w:val="nil" w:color="000000"/>
-              <w:left w:val="nil" w:color="000000"/>
-              <w:bottom w:val="nil" w:color="000000"/>
-              <w:right w:val="nil" w:color="000000"/>
-            </w:tcBorders>
-          </w:tcPr>
-          <w:p>
-            <w:pPr>
-              <w:spacing w:after="0"/>
-            </w:pPr>
-          </w:p>
-        </w:tc>
-      </w:tr>
-      <w:tr>
-        <w:tc>
-          <w:tcPr>
-            <w:tcW w:w="2340" w:type="dxa"/>
-            <w:tcBorders>
-              <w:top w:val="nil" w:color="000000"/>
-              <w:left w:val="nil" w:color="000000"/>
-              <w:bottom w:val="nil" w:color="000000"/>
-              <w:right w:val="single" w:color="000000"/>
-            </w:tcBorders>
-            <w:vAlign w:val="bottom"/>
-          </w:tcPr>
-          <w:p>
-            <w:pPr>
-              <w:spacing w:after="0"/>
-              <w:jc w:val="left"/>
-            </w:pPr>
-            <w:r>
-              <w:t xml:space="preserve">  mean</w:t>
-            </w:r>
-          </w:p>
-        </w:tc>
-        <w:tc>
-          <w:tcPr>
-            <w:tcW w:w="2340" w:type="dxa"/>
-            <w:tcBorders>
-              <w:top w:val="nil" w:color="000000"/>
-              <w:left w:val="single" w:color="000000"/>
-              <w:bottom w:val="nil" w:color="000000"/>
-              <w:right w:val="nil" w:color="000000"/>
-            </w:tcBorders>
-            <w:vAlign w:val="bottom"/>
-          </w:tcPr>
-          <w:p>
-            <w:pPr>
-              <w:spacing w:after="0"/>
-              <w:jc w:val="right"/>
-            </w:pPr>
-            <w:r>
-              <w:t xml:space="preserve">0.10</w:t>
-            </w:r>
-          </w:p>
-        </w:tc>
-        <w:tc>
-          <w:tcPr>
-            <w:tcW w:w="2340" w:type="dxa"/>
-            <w:tcBorders>
-              <w:top w:val="nil" w:color="000000"/>
-              <w:left w:val="nil" w:color="000000"/>
-              <w:bottom w:val="nil" w:color="000000"/>
-              <w:right w:val="nil" w:color="000000"/>
-            </w:tcBorders>
-            <w:vAlign w:val="bottom"/>
-          </w:tcPr>
-          <w:p>
-            <w:pPr>
-              <w:spacing w:after="0"/>
-              <w:jc w:val="right"/>
-            </w:pPr>
-            <w:r>
-              <w:t xml:space="preserve">0.12</w:t>
-            </w:r>
-          </w:p>
-        </w:tc>
-        <w:tc>
-          <w:tcPr>
-            <w:tcW w:w="2340" w:type="dxa"/>
-            <w:tcBorders>
-              <w:top w:val="nil" w:color="000000"/>
-              <w:left w:val="nil" w:color="000000"/>
-              <w:bottom w:val="nil" w:color="000000"/>
-              <w:right w:val="nil" w:color="000000"/>
-            </w:tcBorders>
-            <w:vAlign w:val="bottom"/>
-          </w:tcPr>
-          <w:p>
-            <w:pPr>
-              <w:spacing w:after="0"/>
-              <w:jc w:val="right"/>
-            </w:pPr>
-            <w:r>
-              <w:t xml:space="preserve">0.11</w:t>
-            </w:r>
-          </w:p>
-        </w:tc>
-      </w:tr>
-      <w:tr>
-        <w:tc>
-          <w:tcPr>
-            <w:tcW w:w="2340" w:type="dxa"/>
-            <w:tcBorders>
-              <w:top w:val="nil" w:color="000000"/>
-              <w:left w:val="nil" w:color="000000"/>
-              <w:bottom w:val="nil" w:color="000000"/>
-              <w:right w:val="single" w:color="000000"/>
-            </w:tcBorders>
-            <w:vAlign w:val="bottom"/>
-          </w:tcPr>
-          <w:p>
-            <w:pPr>
-              <w:spacing w:after="0"/>
-              <w:jc w:val="left"/>
-            </w:pPr>
-            <w:r>
-              <w:t xml:space="preserve">  95% ci</w:t>
-            </w:r>
-          </w:p>
-        </w:tc>
-        <w:tc>
-          <w:tcPr>
-            <w:tcW w:w="2340" w:type="dxa"/>
-            <w:tcBorders>
-              <w:top w:val="nil" w:color="000000"/>
-              <w:left w:val="single" w:color="000000"/>
-              <w:bottom w:val="nil" w:color="000000"/>
-              <w:right w:val="nil" w:color="000000"/>
-            </w:tcBorders>
-            <w:vAlign w:val="bottom"/>
-          </w:tcPr>
-          <w:p>
-            <w:pPr>
-              <w:spacing w:after="0"/>
-              <w:jc w:val="right"/>
-            </w:pPr>
-            <w:r>
-              <w:t xml:space="preserve">[0.07,0.14]</w:t>
-            </w:r>
-          </w:p>
-        </w:tc>
-        <w:tc>
-          <w:tcPr>
-            <w:tcW w:w="2340" w:type="dxa"/>
-            <w:tcBorders>
-              <w:top w:val="nil" w:color="000000"/>
-              <w:left w:val="nil" w:color="000000"/>
-              <w:bottom w:val="nil" w:color="000000"/>
-              <w:right w:val="nil" w:color="000000"/>
-            </w:tcBorders>
-            <w:vAlign w:val="bottom"/>
-          </w:tcPr>
-          <w:p>
-            <w:pPr>
-              <w:spacing w:after="0"/>
-              <w:jc w:val="right"/>
-            </w:pPr>
-            <w:r>
-              <w:t xml:space="preserve">[0.07,0.17]</w:t>
-            </w:r>
-          </w:p>
-        </w:tc>
-        <w:tc>
-          <w:tcPr>
-            <w:tcW w:w="2340" w:type="dxa"/>
-            <w:tcBorders>
-              <w:top w:val="nil" w:color="000000"/>
-              <w:left w:val="nil" w:color="000000"/>
-              <w:bottom w:val="nil" w:color="000000"/>
-              <w:right w:val="nil" w:color="000000"/>
-            </w:tcBorders>
-            <w:vAlign w:val="bottom"/>
-          </w:tcPr>
-          <w:p>
-            <w:pPr>
-              <w:spacing w:after="0"/>
-              <w:jc w:val="right"/>
-            </w:pPr>
-            <w:r>
-              <w:t xml:space="preserve">[0.05,0.17]</w:t>
-            </w:r>
-          </w:p>
-        </w:tc>
-      </w:tr>
-      <w:tr>
-        <w:tc>
-          <w:tcPr>
-            <w:tcW w:w="2340" w:type="dxa"/>
-            <w:tcBorders>
-              <w:top w:val="nil" w:color="000000"/>
-              <w:left w:val="nil" w:color="000000"/>
-              <w:bottom w:val="nil" w:color="000000"/>
-              <w:right w:val="single" w:color="000000"/>
-            </w:tcBorders>
-            <w:vAlign w:val="bottom"/>
-          </w:tcPr>
-          <w:p>
-            <w:pPr>
-              <w:spacing w:after="0"/>
-              <w:jc w:val="left"/>
-            </w:pPr>
-            <w:r>
-              <w:t xml:space="preserve">  Nbr. of observations</w:t>
-            </w:r>
-          </w:p>
-        </w:tc>
-        <w:tc>
-          <w:tcPr>
-            <w:tcW w:w="2340" w:type="dxa"/>
-            <w:tcBorders>
-              <w:top w:val="nil" w:color="000000"/>
-              <w:left w:val="single" w:color="000000"/>
-              <w:bottom w:val="nil" w:color="000000"/>
-              <w:right w:val="nil" w:color="000000"/>
-            </w:tcBorders>
-            <w:vAlign w:val="bottom"/>
-          </w:tcPr>
-          <w:p>
-            <w:pPr>
-              <w:spacing w:after="0"/>
-              <w:jc w:val="right"/>
-            </w:pPr>
-            <w:r>
-              <w:t xml:space="preserve">362</w:t>
-            </w:r>
-          </w:p>
-        </w:tc>
-        <w:tc>
-          <w:tcPr>
-            <w:tcW w:w="2340" w:type="dxa"/>
-            <w:tcBorders>
-              <w:top w:val="nil" w:color="000000"/>
-              <w:left w:val="nil" w:color="000000"/>
-              <w:bottom w:val="nil" w:color="000000"/>
-              <w:right w:val="nil" w:color="000000"/>
-            </w:tcBorders>
-            <w:vAlign w:val="bottom"/>
-          </w:tcPr>
-          <w:p>
-            <w:pPr>
-              <w:spacing w:after="0"/>
-              <w:jc w:val="right"/>
-            </w:pPr>
-            <w:r>
-              <w:t xml:space="preserve">362</w:t>
-            </w:r>
-          </w:p>
-        </w:tc>
-        <w:tc>
-          <w:tcPr>
-            <w:tcW w:w="2340" w:type="dxa"/>
-            <w:tcBorders>
-              <w:top w:val="nil" w:color="000000"/>
-              <w:left w:val="nil" w:color="000000"/>
-              <w:bottom w:val="nil" w:color="000000"/>
-              <w:right w:val="nil" w:color="000000"/>
-            </w:tcBorders>
-            <w:vAlign w:val="bottom"/>
-          </w:tcPr>
-          <w:p>
-            <w:pPr>
-              <w:spacing w:after="0"/>
-              <w:jc w:val="right"/>
-            </w:pPr>
-            <w:r>
-              <w:t xml:space="preserve">315</w:t>
-            </w:r>
-          </w:p>
-        </w:tc>
-      </w:tr>
-      <w:tr>
-        <w:tc>
-          <w:tcPr>
-            <w:tcW w:w="2340" w:type="dxa"/>
-            <w:tcBorders>
-              <w:top w:val="nil" w:color="000000"/>
-              <w:left w:val="nil" w:color="000000"/>
-              <w:bottom w:val="nil" w:color="000000"/>
-              <w:right w:val="single" w:color="000000"/>
-            </w:tcBorders>
-            <w:vAlign w:val="bottom"/>
-          </w:tcPr>
-          <w:p>
-            <w:pPr>
-              <w:spacing w:after="0"/>
-              <w:jc w:val="left"/>
-            </w:pPr>
-            <w:r>
-              <w:t xml:space="preserve">Both value of hull and cost of insurance added, in cases where accounts seem to suggest total outlays/returns</w:t>
-            </w:r>
-          </w:p>
-        </w:tc>
-        <w:tc>
-          <w:tcPr>
-            <w:tcW w:w="2340" w:type="dxa"/>
-            <w:tcBorders>
-              <w:top w:val="nil" w:color="000000"/>
-              <w:left w:val="single" w:color="000000"/>
-              <w:bottom w:val="nil" w:color="000000"/>
-              <w:right w:val="nil" w:color="000000"/>
-            </w:tcBorders>
-          </w:tcPr>
-          <w:p>
-            <w:pPr>
-              <w:spacing w:after="0"/>
-            </w:pPr>
-          </w:p>
-        </w:tc>
-        <w:tc>
-          <w:tcPr>
-            <w:tcW w:w="2340" w:type="dxa"/>
-            <w:tcBorders>
-              <w:top w:val="nil" w:color="000000"/>
-              <w:left w:val="nil" w:color="000000"/>
-              <w:bottom w:val="nil" w:color="000000"/>
-              <w:right w:val="nil" w:color="000000"/>
-            </w:tcBorders>
-          </w:tcPr>
-          <w:p>
-            <w:pPr>
-              <w:spacing w:after="0"/>
-            </w:pPr>
-          </w:p>
-        </w:tc>
-        <w:tc>
-          <w:tcPr>
-            <w:tcW w:w="2340" w:type="dxa"/>
-            <w:tcBorders>
-              <w:top w:val="nil" w:color="000000"/>
-              <w:left w:val="nil" w:color="000000"/>
-              <w:bottom w:val="nil" w:color="000000"/>
-              <w:right w:val="nil" w:color="000000"/>
-            </w:tcBorders>
-          </w:tcPr>
-          <w:p>
-            <w:pPr>
-              <w:spacing w:after="0"/>
-            </w:pPr>
-          </w:p>
-        </w:tc>
-      </w:tr>
-      <w:tr>
-        <w:tc>
-          <w:tcPr>
-            <w:tcW w:w="2340" w:type="dxa"/>
-            <w:tcBorders>
-              <w:top w:val="nil" w:color="000000"/>
-              <w:left w:val="nil" w:color="000000"/>
-              <w:bottom w:val="nil" w:color="000000"/>
-              <w:right w:val="single" w:color="000000"/>
-            </w:tcBorders>
-            <w:vAlign w:val="bottom"/>
-          </w:tcPr>
-          <w:p>
-            <w:pPr>
-              <w:spacing w:after="0"/>
-              <w:jc w:val="left"/>
-            </w:pPr>
-            <w:r>
-              <w:t xml:space="preserve">  mean</w:t>
-            </w:r>
-          </w:p>
-        </w:tc>
-        <w:tc>
-          <w:tcPr>
-            <w:tcW w:w="2340" w:type="dxa"/>
-            <w:tcBorders>
-              <w:top w:val="nil" w:color="000000"/>
-              <w:left w:val="single" w:color="000000"/>
-              <w:bottom w:val="nil" w:color="000000"/>
-              <w:right w:val="nil" w:color="000000"/>
-            </w:tcBorders>
-            <w:vAlign w:val="bottom"/>
-          </w:tcPr>
-          <w:p>
-            <w:pPr>
-              <w:spacing w:after="0"/>
-              <w:jc w:val="right"/>
-            </w:pPr>
-            <w:r>
-              <w:t xml:space="preserve">0.10</w:t>
-            </w:r>
-          </w:p>
-        </w:tc>
-        <w:tc>
-          <w:tcPr>
-            <w:tcW w:w="2340" w:type="dxa"/>
-            <w:tcBorders>
-              <w:top w:val="nil" w:color="000000"/>
-              <w:left w:val="nil" w:color="000000"/>
-              <w:bottom w:val="nil" w:color="000000"/>
-              <w:right w:val="nil" w:color="000000"/>
-            </w:tcBorders>
-            <w:vAlign w:val="bottom"/>
-          </w:tcPr>
-          <w:p>
-            <w:pPr>
-              <w:spacing w:after="0"/>
-              <w:jc w:val="right"/>
-            </w:pPr>
-            <w:r>
-              <w:t xml:space="preserve">0.11</w:t>
-            </w:r>
-          </w:p>
-        </w:tc>
-        <w:tc>
-          <w:tcPr>
-            <w:tcW w:w="2340" w:type="dxa"/>
-            <w:tcBorders>
-              <w:top w:val="nil" w:color="000000"/>
-              <w:left w:val="nil" w:color="000000"/>
-              <w:bottom w:val="nil" w:color="000000"/>
-              <w:right w:val="nil" w:color="000000"/>
-            </w:tcBorders>
-            <w:vAlign w:val="bottom"/>
-          </w:tcPr>
-          <w:p>
-            <w:pPr>
-              <w:spacing w:after="0"/>
-              <w:jc w:val="right"/>
-            </w:pPr>
-            <w:r>
-              <w:t xml:space="preserve">0.10</w:t>
-            </w:r>
-          </w:p>
-        </w:tc>
-      </w:tr>
-      <w:tr>
-        <w:tc>
-          <w:tcPr>
-            <w:tcW w:w="2340" w:type="dxa"/>
-            <w:tcBorders>
-              <w:top w:val="nil" w:color="000000"/>
-              <w:left w:val="nil" w:color="000000"/>
-              <w:bottom w:val="nil" w:color="000000"/>
-              <w:right w:val="single" w:color="000000"/>
-            </w:tcBorders>
-            <w:vAlign w:val="bottom"/>
-          </w:tcPr>
-          <w:p>
-            <w:pPr>
-              <w:spacing w:after="0"/>
-              <w:jc w:val="left"/>
-            </w:pPr>
-            <w:r>
-              <w:t xml:space="preserve">  95% ci</w:t>
-            </w:r>
-          </w:p>
-        </w:tc>
-        <w:tc>
-          <w:tcPr>
-            <w:tcW w:w="2340" w:type="dxa"/>
-            <w:tcBorders>
-              <w:top w:val="nil" w:color="000000"/>
-              <w:left w:val="single" w:color="000000"/>
-              <w:bottom w:val="nil" w:color="000000"/>
-              <w:right w:val="nil" w:color="000000"/>
-            </w:tcBorders>
-            <w:vAlign w:val="bottom"/>
-          </w:tcPr>
-          <w:p>
-            <w:pPr>
-              <w:spacing w:after="0"/>
-              <w:jc w:val="right"/>
-            </w:pPr>
-            <w:r>
-              <w:t xml:space="preserve">[0.06,0.13]</w:t>
-            </w:r>
-          </w:p>
-        </w:tc>
-        <w:tc>
-          <w:tcPr>
-            <w:tcW w:w="2340" w:type="dxa"/>
-            <w:tcBorders>
-              <w:top w:val="nil" w:color="000000"/>
-              <w:left w:val="nil" w:color="000000"/>
-              <w:bottom w:val="nil" w:color="000000"/>
-              <w:right w:val="nil" w:color="000000"/>
-            </w:tcBorders>
-            <w:vAlign w:val="bottom"/>
-          </w:tcPr>
-          <w:p>
-            <w:pPr>
-              <w:spacing w:after="0"/>
-              <w:jc w:val="right"/>
-            </w:pPr>
-            <w:r>
-              <w:t xml:space="preserve">[0.06,0.17]</w:t>
-            </w:r>
-          </w:p>
-        </w:tc>
-        <w:tc>
-          <w:tcPr>
-            <w:tcW w:w="2340" w:type="dxa"/>
-            <w:tcBorders>
-              <w:top w:val="nil" w:color="000000"/>
-              <w:left w:val="nil" w:color="000000"/>
-              <w:bottom w:val="nil" w:color="000000"/>
-              <w:right w:val="nil" w:color="000000"/>
-            </w:tcBorders>
-            <w:vAlign w:val="bottom"/>
-          </w:tcPr>
-          <w:p>
-            <w:pPr>
-              <w:spacing w:after="0"/>
-              <w:jc w:val="right"/>
-            </w:pPr>
-            <w:r>
-              <w:t xml:space="preserve">[0.04,0.17]</w:t>
+              <w:t xml:space="preserve">[0.061,0.132]</w:t>
+            </w:r>
+          </w:p>
+        </w:tc>
+        <w:tc>
+          <w:tcPr>
+            <w:tcW w:w="2340" w:type="dxa"/>
+            <w:tcBorders>
+              <w:top w:val="nil" w:color="000000"/>
+              <w:left w:val="nil" w:color="000000"/>
+              <w:bottom w:val="nil" w:color="000000"/>
+              <w:right w:val="nil" w:color="000000"/>
+            </w:tcBorders>
+            <w:vAlign w:val="bottom"/>
+          </w:tcPr>
+          <w:p>
+            <w:pPr>
+              <w:spacing w:after="0"/>
+              <w:jc w:val="right"/>
+            </w:pPr>
+            <w:r>
+              <w:t xml:space="preserve">[0.059,0.163]</w:t>
+            </w:r>
+          </w:p>
+        </w:tc>
+        <w:tc>
+          <w:tcPr>
+            <w:tcW w:w="2340" w:type="dxa"/>
+            <w:tcBorders>
+              <w:top w:val="nil" w:color="000000"/>
+              <w:left w:val="nil" w:color="000000"/>
+              <w:bottom w:val="nil" w:color="000000"/>
+              <w:right w:val="nil" w:color="000000"/>
+            </w:tcBorders>
+            <w:vAlign w:val="bottom"/>
+          </w:tcPr>
+          <w:p>
+            <w:pPr>
+              <w:spacing w:after="0"/>
+              <w:jc w:val="right"/>
+            </w:pPr>
+            <w:r>
+              <w:t xml:space="preserve">[0.044,0.166]</w:t>
             </w:r>
           </w:p>
         </w:tc>
@@ -4370,7 +4370,7 @@
 </file>
 
 <file path=word/styles.xml><?xml version="1.0" encoding="utf-8"?>
-<w:styles xmlns:w="http://schemas.openxmlformats.org/wordprocessingml/2006/main" xmlns:m="http://schemas.openxmlformats.org/officeDocument/2006/math" xmlns:w14="http://schemas.microsoft.com/office/word/2010/wordml" xmlns:r="http://schemas.openxmlformats.org/officeDocument/2006/relationships" xmlns:wp="http://schemas.openxmlformats.org/drawingml/2006/wordprocessingDrawing" xmlns:a="http://schemas.openxmlformats.org/drawingml/2006/main" xmlns:wp14="http://schemas.microsoft.com/office/word/2010/wordprocessingDrawing" xmlns:w15="http://schemas.microsoft.com/office/word/2012/wordml" xmlns:mc="http://schemas.openxmlformats.org/markup-compatibility/2006" xmlns:a14="http://schemas.microsoft.com/office/drawing/2010/main" xmlns:sl="http://schemas.openxmlformats.org/schemaLibrary/2006/main" xmlns:wne="http://schemas.microsoft.com/office/word/2006/wordml" xmlns:c="http://schemas.openxmlformats.org/drawingml/2006/chart" xmlns:cdr="http://schemas.openxmlformats.org/drawingml/2006/chartDrawing" xmlns:c14="http://schemas.microsoft.com/office/drawing/2007/8/2/chart" xmlns:dgm="http://schemas.openxmlformats.org/drawingml/2006/diagram" xmlns:pic="http://schemas.openxmlformats.org/drawingml/2006/picture" xmlns:xdr="http://schemas.openxmlformats.org/drawingml/2006/spreadsheetDrawing" xmlns:dsp="http://schemas.microsoft.com/office/drawing/2008/diagram" xmlns:xvml="urn:schemas-microsoft-com:office:excel" xmlns:o="urn:schemas-microsoft-com:office:office" xmlns:v="urn:schemas-microsoft-com:vml" xmlns:w10="urn:schemas-microsoft-com:office:word" xmlns:pvml="urn:schemas-microsoft-com:office:powerpoint" xmlns:cppr="http://schemas.microsoft.com/office/2006/coverPageProps" xmlns:odx="http://opendope.org/xpaths" xmlns:odc="http://opendope.org/conditions" xmlns:odq="http://opendope.org/questions" xmlns:oda="http://opendope.org/answers" xmlns:odi="http://opendope.org/components" xmlns:odgm="http://opendope.org/SmartArt/DataHierarchy" xmlns:b="http://schemas.openxmlformats.org/officeDocument/2006/bibliography" xmlns:msink="http://schemas.microsoft.com/ink/2010/main" xmlns:cdr14="http://schemas.microsoft.com/office/drawing/2010/chartDrawing" xmlns:c15="http://schemas.microsoft.com/office/drawing/2012/chart" xmlns:cs="http://schemas.microsoft.com/office/drawing/2012/chartStyle" xmlns:ns38="http://www.w3.org/1998/Math/MathML" xmlns:ns39="http://www.w3.org/2003/InkML" xmlns:a13cmd="http://schemas.microsoft.com/office/drawing/2013/main/command" xmlns:cx="http://schemas.microsoft.com/office/drawing/2014/chartex" xmlns:c16="http://schemas.microsoft.com/office/drawing/2014/chart" xmlns:dgm1611="http://schemas.microsoft.com/office/drawing/2016/11/diagram" xmlns:c173="http://schemas.microsoft.com/office/drawing/2017/03/chart" xmlns:am3d="http://schemas.microsoft.com/office/drawing/2017/model3d" xmlns:an18="http://schemas.microsoft.com/office/drawing/2018/animation" xmlns:anam3d="http://schemas.microsoft.com/office/drawing/2018/animation/model3d" xmlns:iact="http://schemas.microsoft.com/office/powerpoint/2014/inkAction" xmlns:thm15="http://schemas.microsoft.com/office/thememl/2012/main" xmlns:wps="http://schemas.microsoft.com/office/word/2010/wordprocessingShape" xmlns:wpc="http://schemas.microsoft.com/office/word/2010/wordprocessingCanvas" xmlns:wpg="http://schemas.microsoft.com/office/word/2010/wordprocessingGroup" xmlns:w16se="http://schemas.microsoft.com/office/word/2015/wordml/symex" xmlns:w16cid="http://schemas.microsoft.com/office/word/2016/wordml/cid" xmlns:wetp="http://schemas.microsoft.com/office/webextensions/taskpanes/2010/11" xmlns:we="http://schemas.microsoft.com/office/webextensions/webextension/2010/11" xmlns:comp="http://schemas.openxmlformats.org/drawingml/2006/compatibility" xmlns:lc="http://schemas.openxmlformats.org/drawingml/2006/lockedCanvas" xmlns:dgm14="http://schemas.microsoft.com/office/drawing/2010/diagram" xmlns:a15="http://schemas.microsoft.com/office/drawing/2012/main" xmlns:pic14="http://schemas.microsoft.com/office/drawing/2010/picture" xmlns:c16ac="http://schemas.microsoft.com/office/drawing/2014/chart/ac" xmlns:a16="http://schemas.microsoft.com/office/drawing/2014/main" xmlns:a1611="http://schemas.microsoft.com/office/drawing/2016/11/main" xmlns:dgm1612="http://schemas.microsoft.com/office/drawing/2016/12/diagram" xmlns:a16svg="http://schemas.microsoft.com/office/drawing/2016/SVG/main" xmlns:adec="http://schemas.microsoft.com/office/drawing/2017/decorative" xmlns:a18hc="http://schemas.microsoft.com/office/drawing/2018/hyperlinkcolor" xmlns:wp15="http://schemas.microsoft.com/office/word/2012/wordprocessingDrawing">
+<w:styles xmlns:w="http://schemas.openxmlformats.org/wordprocessingml/2006/main" xmlns:m="http://schemas.openxmlformats.org/officeDocument/2006/math" xmlns:w14="http://schemas.microsoft.com/office/word/2010/wordml" xmlns:w15="http://schemas.microsoft.com/office/word/2012/wordml" xmlns:r="http://schemas.openxmlformats.org/officeDocument/2006/relationships" xmlns:wp="http://schemas.openxmlformats.org/drawingml/2006/wordprocessingDrawing" xmlns:a="http://schemas.openxmlformats.org/drawingml/2006/main" xmlns:wp14="http://schemas.microsoft.com/office/word/2010/wordprocessingDrawing" xmlns:mc="http://schemas.openxmlformats.org/markup-compatibility/2006" xmlns:a14="http://schemas.microsoft.com/office/drawing/2010/main" xmlns:sl="http://schemas.openxmlformats.org/schemaLibrary/2006/main" xmlns:wne="http://schemas.microsoft.com/office/word/2006/wordml" xmlns:c="http://schemas.openxmlformats.org/drawingml/2006/chart" xmlns:cdr="http://schemas.openxmlformats.org/drawingml/2006/chartDrawing" xmlns:c14="http://schemas.microsoft.com/office/drawing/2007/8/2/chart" xmlns:dgm="http://schemas.openxmlformats.org/drawingml/2006/diagram" xmlns:pic="http://schemas.openxmlformats.org/drawingml/2006/picture" xmlns:xdr="http://schemas.openxmlformats.org/drawingml/2006/spreadsheetDrawing" xmlns:dsp="http://schemas.microsoft.com/office/drawing/2008/diagram" xmlns:xvml="urn:schemas-microsoft-com:office:excel" xmlns:o="urn:schemas-microsoft-com:office:office" xmlns:v="urn:schemas-microsoft-com:vml" xmlns:w10="urn:schemas-microsoft-com:office:word" xmlns:pvml="urn:schemas-microsoft-com:office:powerpoint" xmlns:cppr="http://schemas.microsoft.com/office/2006/coverPageProps" xmlns:odx="http://opendope.org/xpaths" xmlns:odc="http://opendope.org/conditions" xmlns:odq="http://opendope.org/questions" xmlns:oda="http://opendope.org/answers" xmlns:odi="http://opendope.org/components" xmlns:odgm="http://opendope.org/SmartArt/DataHierarchy" xmlns:b="http://schemas.openxmlformats.org/officeDocument/2006/bibliography" xmlns:msink="http://schemas.microsoft.com/ink/2010/main" xmlns:cdr14="http://schemas.microsoft.com/office/drawing/2010/chartDrawing" xmlns:c15="http://schemas.microsoft.com/office/drawing/2012/chart" xmlns:cs="http://schemas.microsoft.com/office/drawing/2012/chartStyle" xmlns:ns38="http://www.w3.org/1998/Math/MathML" xmlns:ns39="http://www.w3.org/2003/InkML" xmlns:a13cmd="http://schemas.microsoft.com/office/drawing/2013/main/command" xmlns:cx="http://schemas.microsoft.com/office/drawing/2014/chartex" xmlns:c16="http://schemas.microsoft.com/office/drawing/2014/chart" xmlns:dgm1611="http://schemas.microsoft.com/office/drawing/2016/11/diagram" xmlns:c173="http://schemas.microsoft.com/office/drawing/2017/03/chart" xmlns:am3d="http://schemas.microsoft.com/office/drawing/2017/model3d" xmlns:an18="http://schemas.microsoft.com/office/drawing/2018/animation" xmlns:anam3d="http://schemas.microsoft.com/office/drawing/2018/animation/model3d" xmlns:iact="http://schemas.microsoft.com/office/powerpoint/2014/inkAction" xmlns:thm15="http://schemas.microsoft.com/office/thememl/2012/main" xmlns:wps="http://schemas.microsoft.com/office/word/2010/wordprocessingShape" xmlns:wpc="http://schemas.microsoft.com/office/word/2010/wordprocessingCanvas" xmlns:wpg="http://schemas.microsoft.com/office/word/2010/wordprocessingGroup" xmlns:w16se="http://schemas.microsoft.com/office/word/2015/wordml/symex" xmlns:w16cid="http://schemas.microsoft.com/office/word/2016/wordml/cid" xmlns:wetp="http://schemas.microsoft.com/office/webextensions/taskpanes/2010/11" xmlns:we="http://schemas.microsoft.com/office/webextensions/webextension/2010/11" xmlns:comp="http://schemas.openxmlformats.org/drawingml/2006/compatibility" xmlns:lc="http://schemas.openxmlformats.org/drawingml/2006/lockedCanvas" xmlns:dgm14="http://schemas.microsoft.com/office/drawing/2010/diagram" xmlns:a15="http://schemas.microsoft.com/office/drawing/2012/main" xmlns:pic14="http://schemas.microsoft.com/office/drawing/2010/picture" xmlns:c16ac="http://schemas.microsoft.com/office/drawing/2014/chart/ac" xmlns:a16="http://schemas.microsoft.com/office/drawing/2014/main" xmlns:a1611="http://schemas.microsoft.com/office/drawing/2016/11/main" xmlns:dgm1612="http://schemas.microsoft.com/office/drawing/2016/12/diagram" xmlns:a16svg="http://schemas.microsoft.com/office/drawing/2016/SVG/main" xmlns:adec="http://schemas.microsoft.com/office/drawing/2017/decorative" xmlns:a18hc="http://schemas.microsoft.com/office/drawing/2018/hyperlinkcolor" xmlns:wp15="http://schemas.microsoft.com/office/word/2012/wordprocessingDrawing">
   <w:docDefaults>
     <w:rPrDefault>
       <w:rPr>

</xml_diff>

<commit_message>
Avec « old » import
Signed-off-by: Guillaume Daudin <gdaudin@mac.com>
</commit_message>
<xml_diff>
--- a/output/Profit analysis survey robustess.docx
+++ b/output/Profit analysis survey robustess.docx
@@ -1465,7 +1465,7 @@
               <w:jc w:val="right"/>
             </w:pPr>
             <w:r>
-              <w:t xml:space="preserve">0.234</w:t>
+              <w:t xml:space="preserve">0.237</w:t>
             </w:r>
           </w:p>
         </w:tc>
@@ -1567,7 +1567,7 @@
               <w:jc w:val="right"/>
             </w:pPr>
             <w:r>
-              <w:t xml:space="preserve">[0.097,0.371]</w:t>
+              <w:t xml:space="preserve">[0.102,0.372]</w:t>
             </w:r>
           </w:p>
         </w:tc>
@@ -1669,7 +1669,7 @@
               <w:jc w:val="right"/>
             </w:pPr>
             <w:r>
-              <w:t xml:space="preserve">82</w:t>
+              <w:t xml:space="preserve">83</w:t>
             </w:r>
           </w:p>
         </w:tc>

</xml_diff>

<commit_message>
Another time, without python merge
Signed-off-by: Guillaume Daudin <gdaudin@mac.com>
</commit_message>
<xml_diff>
--- a/output/Profit analysis survey robustess.docx
+++ b/output/Profit analysis survey robustess.docx
@@ -1465,7 +1465,7 @@
               <w:jc w:val="right"/>
             </w:pPr>
             <w:r>
-              <w:t xml:space="preserve">0.234</w:t>
+              <w:t xml:space="preserve">0.237</w:t>
             </w:r>
           </w:p>
         </w:tc>
@@ -1567,7 +1567,7 @@
               <w:jc w:val="right"/>
             </w:pPr>
             <w:r>
-              <w:t xml:space="preserve">[0.097,0.371]</w:t>
+              <w:t xml:space="preserve">[0.102,0.372]</w:t>
             </w:r>
           </w:p>
         </w:tc>
@@ -1669,7 +1669,7 @@
               <w:jc w:val="right"/>
             </w:pPr>
             <w:r>
-              <w:t xml:space="preserve">82</w:t>
+              <w:t xml:space="preserve">83</w:t>
             </w:r>
           </w:p>
         </w:tc>

</xml_diff>

<commit_message>
We introduce limits on weights.
That gives better results.

Signed-off-by: Guillaume Daudin <gdaudin@mac.com>

som more limt by year

Signed-off-by: Guillaume Daudin <gdaudin@mac.com>
</commit_message>
<xml_diff>
--- a/output/Profit analysis survey robustess.docx
+++ b/output/Profit analysis survey robustess.docx
@@ -304,7 +304,7 @@
               <w:jc w:val="right"/>
             </w:pPr>
             <w:r>
-              <w:t xml:space="preserve">0.133</w:t>
+              <w:t xml:space="preserve">0.134</w:t>
             </w:r>
           </w:p>
         </w:tc>
@@ -390,28 +390,28 @@
               <w:jc w:val="right"/>
             </w:pPr>
             <w:r>
-              <w:t xml:space="preserve">[0.075,0.189]</w:t>
-            </w:r>
-          </w:p>
-        </w:tc>
-        <w:tc>
-          <w:tcPr>
-            <w:tcW w:w="1872" w:type="dxa"/>
-            <w:tcBorders>
-              <w:top w:val="nil" w:color="000000"/>
-              <w:left w:val="nil" w:color="000000"/>
-              <w:bottom w:val="nil" w:color="000000"/>
-              <w:right w:val="nil" w:color="000000"/>
-            </w:tcBorders>
-            <w:vAlign w:val="bottom"/>
-          </w:tcPr>
-          <w:p>
-            <w:pPr>
-              <w:spacing w:after="0"/>
-              <w:jc w:val="right"/>
-            </w:pPr>
-            <w:r>
-              <w:t xml:space="preserve">[0.058,0.208]</w:t>
+              <w:t xml:space="preserve">[0.085,0.178]</w:t>
+            </w:r>
+          </w:p>
+        </w:tc>
+        <w:tc>
+          <w:tcPr>
+            <w:tcW w:w="1872" w:type="dxa"/>
+            <w:tcBorders>
+              <w:top w:val="nil" w:color="000000"/>
+              <w:left w:val="nil" w:color="000000"/>
+              <w:bottom w:val="nil" w:color="000000"/>
+              <w:right w:val="nil" w:color="000000"/>
+            </w:tcBorders>
+            <w:vAlign w:val="bottom"/>
+          </w:tcPr>
+          <w:p>
+            <w:pPr>
+              <w:spacing w:after="0"/>
+              <w:jc w:val="right"/>
+            </w:pPr>
+            <w:r>
+              <w:t xml:space="preserve">[0.082,0.187]</w:t>
             </w:r>
           </w:p>
         </w:tc>
@@ -691,28 +691,28 @@
               <w:jc w:val="right"/>
             </w:pPr>
             <w:r>
-              <w:t xml:space="preserve">0.099</w:t>
-            </w:r>
-          </w:p>
-        </w:tc>
-        <w:tc>
-          <w:tcPr>
-            <w:tcW w:w="1872" w:type="dxa"/>
-            <w:tcBorders>
-              <w:top w:val="nil" w:color="000000"/>
-              <w:left w:val="nil" w:color="000000"/>
-              <w:bottom w:val="nil" w:color="000000"/>
-              <w:right w:val="nil" w:color="000000"/>
-            </w:tcBorders>
-            <w:vAlign w:val="bottom"/>
-          </w:tcPr>
-          <w:p>
-            <w:pPr>
-              <w:spacing w:after="0"/>
-              <w:jc w:val="right"/>
-            </w:pPr>
-            <w:r>
-              <w:t xml:space="preserve">0.110</w:t>
+              <w:t xml:space="preserve">0.090</w:t>
+            </w:r>
+          </w:p>
+        </w:tc>
+        <w:tc>
+          <w:tcPr>
+            <w:tcW w:w="1872" w:type="dxa"/>
+            <w:tcBorders>
+              <w:top w:val="nil" w:color="000000"/>
+              <w:left w:val="nil" w:color="000000"/>
+              <w:bottom w:val="nil" w:color="000000"/>
+              <w:right w:val="nil" w:color="000000"/>
+            </w:tcBorders>
+            <w:vAlign w:val="bottom"/>
+          </w:tcPr>
+          <w:p>
+            <w:pPr>
+              <w:spacing w:after="0"/>
+              <w:jc w:val="right"/>
+            </w:pPr>
+            <w:r>
+              <w:t xml:space="preserve">0.082</w:t>
             </w:r>
           </w:p>
         </w:tc>
@@ -798,28 +798,28 @@
               <w:jc w:val="right"/>
             </w:pPr>
             <w:r>
-              <w:t xml:space="preserve">[0.006,0.193]</w:t>
-            </w:r>
-          </w:p>
-        </w:tc>
-        <w:tc>
-          <w:tcPr>
-            <w:tcW w:w="1872" w:type="dxa"/>
-            <w:tcBorders>
-              <w:top w:val="nil" w:color="000000"/>
-              <w:left w:val="nil" w:color="000000"/>
-              <w:bottom w:val="nil" w:color="000000"/>
-              <w:right w:val="nil" w:color="000000"/>
-            </w:tcBorders>
-            <w:vAlign w:val="bottom"/>
-          </w:tcPr>
-          <w:p>
-            <w:pPr>
-              <w:spacing w:after="0"/>
-              <w:jc w:val="right"/>
-            </w:pPr>
-            <w:r>
-              <w:t xml:space="preserve">[0.015,0.204]</w:t>
+              <w:t xml:space="preserve">[0.033,0.147]</w:t>
+            </w:r>
+          </w:p>
+        </w:tc>
+        <w:tc>
+          <w:tcPr>
+            <w:tcW w:w="1872" w:type="dxa"/>
+            <w:tcBorders>
+              <w:top w:val="nil" w:color="000000"/>
+              <w:left w:val="nil" w:color="000000"/>
+              <w:bottom w:val="nil" w:color="000000"/>
+              <w:right w:val="nil" w:color="000000"/>
+            </w:tcBorders>
+            <w:vAlign w:val="bottom"/>
+          </w:tcPr>
+          <w:p>
+            <w:pPr>
+              <w:spacing w:after="0"/>
+              <w:jc w:val="right"/>
+            </w:pPr>
+            <w:r>
+              <w:t xml:space="preserve">[0.024,0.141]</w:t>
             </w:r>
           </w:p>
         </w:tc>
@@ -1120,7 +1120,7 @@
               <w:jc w:val="right"/>
             </w:pPr>
             <w:r>
-              <w:t xml:space="preserve">0.089</w:t>
+              <w:t xml:space="preserve">0.084</w:t>
             </w:r>
           </w:p>
         </w:tc>
@@ -1227,7 +1227,7 @@
               <w:jc w:val="right"/>
             </w:pPr>
             <w:r>
-              <w:t xml:space="preserve">[0.021,0.157]</w:t>
+              <w:t xml:space="preserve">[0.018,0.150]</w:t>
             </w:r>
           </w:p>
         </w:tc>
@@ -1507,7 +1507,7 @@
               <w:jc w:val="right"/>
             </w:pPr>
             <w:r>
-              <w:t xml:space="preserve">0.254</w:t>
+              <w:t xml:space="preserve">0.252</w:t>
             </w:r>
           </w:p>
         </w:tc>
@@ -1609,7 +1609,7 @@
               <w:jc w:val="right"/>
             </w:pPr>
             <w:r>
-              <w:t xml:space="preserve">[0.135,0.374]</w:t>
+              <w:t xml:space="preserve">[0.132,0.373]</w:t>
             </w:r>
           </w:p>
         </w:tc>
@@ -1900,28 +1900,28 @@
               <w:jc w:val="right"/>
             </w:pPr>
             <w:r>
-              <w:t xml:space="preserve">0.204</w:t>
-            </w:r>
-          </w:p>
-        </w:tc>
-        <w:tc>
-          <w:tcPr>
-            <w:tcW w:w="1872" w:type="dxa"/>
-            <w:tcBorders>
-              <w:top w:val="nil" w:color="000000"/>
-              <w:left w:val="nil" w:color="000000"/>
-              <w:bottom w:val="nil" w:color="000000"/>
-              <w:right w:val="nil" w:color="000000"/>
-            </w:tcBorders>
-            <w:vAlign w:val="bottom"/>
-          </w:tcPr>
-          <w:p>
-            <w:pPr>
-              <w:spacing w:after="0"/>
-              <w:jc w:val="right"/>
-            </w:pPr>
-            <w:r>
-              <w:t xml:space="preserve">0.133</w:t>
+              <w:t xml:space="preserve">0.100</w:t>
+            </w:r>
+          </w:p>
+        </w:tc>
+        <w:tc>
+          <w:tcPr>
+            <w:tcW w:w="1872" w:type="dxa"/>
+            <w:tcBorders>
+              <w:top w:val="nil" w:color="000000"/>
+              <w:left w:val="nil" w:color="000000"/>
+              <w:bottom w:val="nil" w:color="000000"/>
+              <w:right w:val="nil" w:color="000000"/>
+            </w:tcBorders>
+            <w:vAlign w:val="bottom"/>
+          </w:tcPr>
+          <w:p>
+            <w:pPr>
+              <w:spacing w:after="0"/>
+              <w:jc w:val="right"/>
+            </w:pPr>
+            <w:r>
+              <w:t xml:space="preserve">0.112</w:t>
             </w:r>
           </w:p>
         </w:tc>
@@ -2007,28 +2007,28 @@
               <w:jc w:val="right"/>
             </w:pPr>
             <w:r>
-              <w:t xml:space="preserve">[-0.111,0.520]</w:t>
-            </w:r>
-          </w:p>
-        </w:tc>
-        <w:tc>
-          <w:tcPr>
-            <w:tcW w:w="1872" w:type="dxa"/>
-            <w:tcBorders>
-              <w:top w:val="nil" w:color="000000"/>
-              <w:left w:val="nil" w:color="000000"/>
-              <w:bottom w:val="nil" w:color="000000"/>
-              <w:right w:val="nil" w:color="000000"/>
-            </w:tcBorders>
-            <w:vAlign w:val="bottom"/>
-          </w:tcPr>
-          <w:p>
-            <w:pPr>
-              <w:spacing w:after="0"/>
-              <w:jc w:val="right"/>
-            </w:pPr>
-            <w:r>
-              <w:t xml:space="preserve">[0.061,0.206]</w:t>
+              <w:t xml:space="preserve">[0.056,0.144]</w:t>
+            </w:r>
+          </w:p>
+        </w:tc>
+        <w:tc>
+          <w:tcPr>
+            <w:tcW w:w="1872" w:type="dxa"/>
+            <w:tcBorders>
+              <w:top w:val="nil" w:color="000000"/>
+              <w:left w:val="nil" w:color="000000"/>
+              <w:bottom w:val="nil" w:color="000000"/>
+              <w:right w:val="nil" w:color="000000"/>
+            </w:tcBorders>
+            <w:vAlign w:val="bottom"/>
+          </w:tcPr>
+          <w:p>
+            <w:pPr>
+              <w:spacing w:after="0"/>
+              <w:jc w:val="right"/>
+            </w:pPr>
+            <w:r>
+              <w:t xml:space="preserve">[0.034,0.190]</w:t>
             </w:r>
           </w:p>
         </w:tc>
@@ -2308,28 +2308,28 @@
               <w:jc w:val="right"/>
             </w:pPr>
             <w:r>
-              <w:t xml:space="preserve">0.064</w:t>
-            </w:r>
-          </w:p>
-        </w:tc>
-        <w:tc>
-          <w:tcPr>
-            <w:tcW w:w="1872" w:type="dxa"/>
-            <w:tcBorders>
-              <w:top w:val="nil" w:color="000000"/>
-              <w:left w:val="nil" w:color="000000"/>
-              <w:bottom w:val="nil" w:color="000000"/>
-              <w:right w:val="nil" w:color="000000"/>
-            </w:tcBorders>
-            <w:vAlign w:val="bottom"/>
-          </w:tcPr>
-          <w:p>
-            <w:pPr>
-              <w:spacing w:after="0"/>
-              <w:jc w:val="right"/>
-            </w:pPr>
-            <w:r>
-              <w:t xml:space="preserve">0.131</w:t>
+              <w:t xml:space="preserve">0.091</w:t>
+            </w:r>
+          </w:p>
+        </w:tc>
+        <w:tc>
+          <w:tcPr>
+            <w:tcW w:w="1872" w:type="dxa"/>
+            <w:tcBorders>
+              <w:top w:val="nil" w:color="000000"/>
+              <w:left w:val="nil" w:color="000000"/>
+              <w:bottom w:val="nil" w:color="000000"/>
+              <w:right w:val="nil" w:color="000000"/>
+            </w:tcBorders>
+            <w:vAlign w:val="bottom"/>
+          </w:tcPr>
+          <w:p>
+            <w:pPr>
+              <w:spacing w:after="0"/>
+              <w:jc w:val="right"/>
+            </w:pPr>
+            <w:r>
+              <w:t xml:space="preserve">0.134</w:t>
             </w:r>
           </w:p>
         </w:tc>
@@ -2415,28 +2415,28 @@
               <w:jc w:val="right"/>
             </w:pPr>
             <w:r>
-              <w:t xml:space="preserve">[0.006,0.122]</w:t>
-            </w:r>
-          </w:p>
-        </w:tc>
-        <w:tc>
-          <w:tcPr>
-            <w:tcW w:w="1872" w:type="dxa"/>
-            <w:tcBorders>
-              <w:top w:val="nil" w:color="000000"/>
-              <w:left w:val="nil" w:color="000000"/>
-              <w:bottom w:val="nil" w:color="000000"/>
-              <w:right w:val="nil" w:color="000000"/>
-            </w:tcBorders>
-            <w:vAlign w:val="bottom"/>
-          </w:tcPr>
-          <w:p>
-            <w:pPr>
-              <w:spacing w:after="0"/>
-              <w:jc w:val="right"/>
-            </w:pPr>
-            <w:r>
-              <w:t xml:space="preserve">[0.057,0.206]</w:t>
+              <w:t xml:space="preserve">[0.043,0.139]</w:t>
+            </w:r>
+          </w:p>
+        </w:tc>
+        <w:tc>
+          <w:tcPr>
+            <w:tcW w:w="1872" w:type="dxa"/>
+            <w:tcBorders>
+              <w:top w:val="nil" w:color="000000"/>
+              <w:left w:val="nil" w:color="000000"/>
+              <w:bottom w:val="nil" w:color="000000"/>
+              <w:right w:val="nil" w:color="000000"/>
+            </w:tcBorders>
+            <w:vAlign w:val="bottom"/>
+          </w:tcPr>
+          <w:p>
+            <w:pPr>
+              <w:spacing w:after="0"/>
+              <w:jc w:val="right"/>
+            </w:pPr>
+            <w:r>
+              <w:t xml:space="preserve">[0.081,0.186]</w:t>
             </w:r>
           </w:p>
         </w:tc>
@@ -2716,7 +2716,7 @@
               <w:jc w:val="right"/>
             </w:pPr>
             <w:r>
-              <w:t xml:space="preserve">0.201</w:t>
+              <w:t xml:space="preserve">0.172</w:t>
             </w:r>
           </w:p>
         </w:tc>
@@ -2823,28 +2823,28 @@
               <w:jc w:val="right"/>
             </w:pPr>
             <w:r>
-              <w:t xml:space="preserve">[0.137,0.264]</w:t>
-            </w:r>
-          </w:p>
-        </w:tc>
-        <w:tc>
-          <w:tcPr>
-            <w:tcW w:w="1872" w:type="dxa"/>
-            <w:tcBorders>
-              <w:top w:val="nil" w:color="000000"/>
-              <w:left w:val="nil" w:color="000000"/>
-              <w:bottom w:val="nil" w:color="000000"/>
-              <w:right w:val="nil" w:color="000000"/>
-            </w:tcBorders>
-            <w:vAlign w:val="bottom"/>
-          </w:tcPr>
-          <w:p>
-            <w:pPr>
-              <w:spacing w:after="0"/>
-              <w:jc w:val="right"/>
-            </w:pPr>
-            <w:r>
-              <w:t xml:space="preserve">[0.059,0.211]</w:t>
+              <w:t xml:space="preserve">[0.122,0.222]</w:t>
+            </w:r>
+          </w:p>
+        </w:tc>
+        <w:tc>
+          <w:tcPr>
+            <w:tcW w:w="1872" w:type="dxa"/>
+            <w:tcBorders>
+              <w:top w:val="nil" w:color="000000"/>
+              <w:left w:val="nil" w:color="000000"/>
+              <w:bottom w:val="nil" w:color="000000"/>
+              <w:right w:val="nil" w:color="000000"/>
+            </w:tcBorders>
+            <w:vAlign w:val="bottom"/>
+          </w:tcPr>
+          <w:p>
+            <w:pPr>
+              <w:spacing w:after="0"/>
+              <w:jc w:val="right"/>
+            </w:pPr>
+            <w:r>
+              <w:t xml:space="preserve">[0.082,0.189]</w:t>
             </w:r>
           </w:p>
         </w:tc>
@@ -3145,7 +3145,7 @@
               <w:jc w:val="right"/>
             </w:pPr>
             <w:r>
-              <w:t xml:space="preserve">0.132</w:t>
+              <w:t xml:space="preserve">0.133</w:t>
             </w:r>
           </w:p>
         </w:tc>
@@ -3231,28 +3231,28 @@
               <w:jc w:val="right"/>
             </w:pPr>
             <w:r>
-              <w:t xml:space="preserve">[0.074,0.188]</w:t>
-            </w:r>
-          </w:p>
-        </w:tc>
-        <w:tc>
-          <w:tcPr>
-            <w:tcW w:w="1872" w:type="dxa"/>
-            <w:tcBorders>
-              <w:top w:val="nil" w:color="000000"/>
-              <w:left w:val="nil" w:color="000000"/>
-              <w:bottom w:val="nil" w:color="000000"/>
-              <w:right w:val="nil" w:color="000000"/>
-            </w:tcBorders>
-            <w:vAlign w:val="bottom"/>
-          </w:tcPr>
-          <w:p>
-            <w:pPr>
-              <w:spacing w:after="0"/>
-              <w:jc w:val="right"/>
-            </w:pPr>
-            <w:r>
-              <w:t xml:space="preserve">[0.057,0.207]</w:t>
+              <w:t xml:space="preserve">[0.084,0.177]</w:t>
+            </w:r>
+          </w:p>
+        </w:tc>
+        <w:tc>
+          <w:tcPr>
+            <w:tcW w:w="1872" w:type="dxa"/>
+            <w:tcBorders>
+              <w:top w:val="nil" w:color="000000"/>
+              <w:left w:val="nil" w:color="000000"/>
+              <w:bottom w:val="nil" w:color="000000"/>
+              <w:right w:val="nil" w:color="000000"/>
+            </w:tcBorders>
+            <w:vAlign w:val="bottom"/>
+          </w:tcPr>
+          <w:p>
+            <w:pPr>
+              <w:spacing w:after="0"/>
+              <w:jc w:val="right"/>
+            </w:pPr>
+            <w:r>
+              <w:t xml:space="preserve">[0.080,0.186]</w:t>
             </w:r>
           </w:p>
         </w:tc>
@@ -3532,28 +3532,28 @@
               <w:jc w:val="right"/>
             </w:pPr>
             <w:r>
-              <w:t xml:space="preserve">0.135</w:t>
-            </w:r>
-          </w:p>
-        </w:tc>
-        <w:tc>
-          <w:tcPr>
-            <w:tcW w:w="1872" w:type="dxa"/>
-            <w:tcBorders>
-              <w:top w:val="nil" w:color="000000"/>
-              <w:left w:val="nil" w:color="000000"/>
-              <w:bottom w:val="nil" w:color="000000"/>
-              <w:right w:val="nil" w:color="000000"/>
-            </w:tcBorders>
-            <w:vAlign w:val="bottom"/>
-          </w:tcPr>
-          <w:p>
-            <w:pPr>
-              <w:spacing w:after="0"/>
-              <w:jc w:val="right"/>
-            </w:pPr>
-            <w:r>
-              <w:t xml:space="preserve">0.137</w:t>
+              <w:t xml:space="preserve">0.134</w:t>
+            </w:r>
+          </w:p>
+        </w:tc>
+        <w:tc>
+          <w:tcPr>
+            <w:tcW w:w="1872" w:type="dxa"/>
+            <w:tcBorders>
+              <w:top w:val="nil" w:color="000000"/>
+              <w:left w:val="nil" w:color="000000"/>
+              <w:bottom w:val="nil" w:color="000000"/>
+              <w:right w:val="nil" w:color="000000"/>
+            </w:tcBorders>
+            <w:vAlign w:val="bottom"/>
+          </w:tcPr>
+          <w:p>
+            <w:pPr>
+              <w:spacing w:after="0"/>
+              <w:jc w:val="right"/>
+            </w:pPr>
+            <w:r>
+              <w:t xml:space="preserve">0.138</w:t>
             </w:r>
           </w:p>
         </w:tc>
@@ -3639,28 +3639,28 @@
               <w:jc w:val="right"/>
             </w:pPr>
             <w:r>
-              <w:t xml:space="preserve">[0.078,0.193]</w:t>
-            </w:r>
-          </w:p>
-        </w:tc>
-        <w:tc>
-          <w:tcPr>
-            <w:tcW w:w="1872" w:type="dxa"/>
-            <w:tcBorders>
-              <w:top w:val="nil" w:color="000000"/>
-              <w:left w:val="nil" w:color="000000"/>
-              <w:bottom w:val="nil" w:color="000000"/>
-              <w:right w:val="nil" w:color="000000"/>
-            </w:tcBorders>
-            <w:vAlign w:val="bottom"/>
-          </w:tcPr>
-          <w:p>
-            <w:pPr>
-              <w:spacing w:after="0"/>
-              <w:jc w:val="right"/>
-            </w:pPr>
-            <w:r>
-              <w:t xml:space="preserve">[0.062,0.212]</w:t>
+              <w:t xml:space="preserve">[0.087,0.181]</w:t>
+            </w:r>
+          </w:p>
+        </w:tc>
+        <w:tc>
+          <w:tcPr>
+            <w:tcW w:w="1872" w:type="dxa"/>
+            <w:tcBorders>
+              <w:top w:val="nil" w:color="000000"/>
+              <w:left w:val="nil" w:color="000000"/>
+              <w:bottom w:val="nil" w:color="000000"/>
+              <w:right w:val="nil" w:color="000000"/>
+            </w:tcBorders>
+            <w:vAlign w:val="bottom"/>
+          </w:tcPr>
+          <w:p>
+            <w:pPr>
+              <w:spacing w:after="0"/>
+              <w:jc w:val="right"/>
+            </w:pPr>
+            <w:r>
+              <w:t xml:space="preserve">[0.085,0.191]</w:t>
             </w:r>
           </w:p>
         </w:tc>
@@ -3940,28 +3940,28 @@
               <w:jc w:val="right"/>
             </w:pPr>
             <w:r>
-              <w:t xml:space="preserve">0.163</w:t>
-            </w:r>
-          </w:p>
-        </w:tc>
-        <w:tc>
-          <w:tcPr>
-            <w:tcW w:w="1872" w:type="dxa"/>
-            <w:tcBorders>
-              <w:top w:val="nil" w:color="000000"/>
-              <w:left w:val="nil" w:color="000000"/>
-              <w:bottom w:val="nil" w:color="000000"/>
-              <w:right w:val="nil" w:color="000000"/>
-            </w:tcBorders>
-            <w:vAlign w:val="bottom"/>
-          </w:tcPr>
-          <w:p>
-            <w:pPr>
-              <w:spacing w:after="0"/>
-              <w:jc w:val="right"/>
-            </w:pPr>
-            <w:r>
-              <w:t xml:space="preserve">0.172</w:t>
+              <w:t xml:space="preserve">0.158</w:t>
+            </w:r>
+          </w:p>
+        </w:tc>
+        <w:tc>
+          <w:tcPr>
+            <w:tcW w:w="1872" w:type="dxa"/>
+            <w:tcBorders>
+              <w:top w:val="nil" w:color="000000"/>
+              <w:left w:val="nil" w:color="000000"/>
+              <w:bottom w:val="nil" w:color="000000"/>
+              <w:right w:val="nil" w:color="000000"/>
+            </w:tcBorders>
+            <w:vAlign w:val="bottom"/>
+          </w:tcPr>
+          <w:p>
+            <w:pPr>
+              <w:spacing w:after="0"/>
+              <w:jc w:val="right"/>
+            </w:pPr>
+            <w:r>
+              <w:t xml:space="preserve">0.167</w:t>
             </w:r>
           </w:p>
         </w:tc>
@@ -4047,28 +4047,28 @@
               <w:jc w:val="right"/>
             </w:pPr>
             <w:r>
-              <w:t xml:space="preserve">[0.104,0.221]</w:t>
-            </w:r>
-          </w:p>
-        </w:tc>
-        <w:tc>
-          <w:tcPr>
-            <w:tcW w:w="1872" w:type="dxa"/>
-            <w:tcBorders>
-              <w:top w:val="nil" w:color="000000"/>
-              <w:left w:val="nil" w:color="000000"/>
-              <w:bottom w:val="nil" w:color="000000"/>
-              <w:right w:val="nil" w:color="000000"/>
-            </w:tcBorders>
-            <w:vAlign w:val="bottom"/>
-          </w:tcPr>
-          <w:p>
-            <w:pPr>
-              <w:spacing w:after="0"/>
-              <w:jc w:val="right"/>
-            </w:pPr>
-            <w:r>
-              <w:t xml:space="preserve">[0.096,0.249]</w:t>
+              <w:t xml:space="preserve">[0.110,0.205]</w:t>
+            </w:r>
+          </w:p>
+        </w:tc>
+        <w:tc>
+          <w:tcPr>
+            <w:tcW w:w="1872" w:type="dxa"/>
+            <w:tcBorders>
+              <w:top w:val="nil" w:color="000000"/>
+              <w:left w:val="nil" w:color="000000"/>
+              <w:bottom w:val="nil" w:color="000000"/>
+              <w:right w:val="nil" w:color="000000"/>
+            </w:tcBorders>
+            <w:vAlign w:val="bottom"/>
+          </w:tcPr>
+          <w:p>
+            <w:pPr>
+              <w:spacing w:after="0"/>
+              <w:jc w:val="right"/>
+            </w:pPr>
+            <w:r>
+              <w:t xml:space="preserve">[0.113,0.221]</w:t>
             </w:r>
           </w:p>
         </w:tc>
@@ -4348,28 +4348,28 @@
               <w:jc w:val="right"/>
             </w:pPr>
             <w:r>
-              <w:t xml:space="preserve">0.123</w:t>
-            </w:r>
-          </w:p>
-        </w:tc>
-        <w:tc>
-          <w:tcPr>
-            <w:tcW w:w="1872" w:type="dxa"/>
-            <w:tcBorders>
-              <w:top w:val="nil" w:color="000000"/>
-              <w:left w:val="nil" w:color="000000"/>
-              <w:bottom w:val="nil" w:color="000000"/>
-              <w:right w:val="nil" w:color="000000"/>
-            </w:tcBorders>
-            <w:vAlign w:val="bottom"/>
-          </w:tcPr>
-          <w:p>
-            <w:pPr>
-              <w:spacing w:after="0"/>
-              <w:jc w:val="right"/>
-            </w:pPr>
-            <w:r>
-              <w:t xml:space="preserve">0.124</w:t>
+              <w:t xml:space="preserve">0.122</w:t>
+            </w:r>
+          </w:p>
+        </w:tc>
+        <w:tc>
+          <w:tcPr>
+            <w:tcW w:w="1872" w:type="dxa"/>
+            <w:tcBorders>
+              <w:top w:val="nil" w:color="000000"/>
+              <w:left w:val="nil" w:color="000000"/>
+              <w:bottom w:val="nil" w:color="000000"/>
+              <w:right w:val="nil" w:color="000000"/>
+            </w:tcBorders>
+            <w:vAlign w:val="bottom"/>
+          </w:tcPr>
+          <w:p>
+            <w:pPr>
+              <w:spacing w:after="0"/>
+              <w:jc w:val="right"/>
+            </w:pPr>
+            <w:r>
+              <w:t xml:space="preserve">0.122</w:t>
             </w:r>
           </w:p>
         </w:tc>
@@ -4455,28 +4455,28 @@
               <w:jc w:val="right"/>
             </w:pPr>
             <w:r>
-              <w:t xml:space="preserve">[0.066,0.181]</w:t>
-            </w:r>
-          </w:p>
-        </w:tc>
-        <w:tc>
-          <w:tcPr>
-            <w:tcW w:w="1872" w:type="dxa"/>
-            <w:tcBorders>
-              <w:top w:val="nil" w:color="000000"/>
-              <w:left w:val="nil" w:color="000000"/>
-              <w:bottom w:val="nil" w:color="000000"/>
-              <w:right w:val="nil" w:color="000000"/>
-            </w:tcBorders>
-            <w:vAlign w:val="bottom"/>
-          </w:tcPr>
-          <w:p>
-            <w:pPr>
-              <w:spacing w:after="0"/>
-              <w:jc w:val="right"/>
-            </w:pPr>
-            <w:r>
-              <w:t xml:space="preserve">[0.049,0.200]</w:t>
+              <w:t xml:space="preserve">[0.074,0.169]</w:t>
+            </w:r>
+          </w:p>
+        </w:tc>
+        <w:tc>
+          <w:tcPr>
+            <w:tcW w:w="1872" w:type="dxa"/>
+            <w:tcBorders>
+              <w:top w:val="nil" w:color="000000"/>
+              <w:left w:val="nil" w:color="000000"/>
+              <w:bottom w:val="nil" w:color="000000"/>
+              <w:right w:val="nil" w:color="000000"/>
+            </w:tcBorders>
+            <w:vAlign w:val="bottom"/>
+          </w:tcPr>
+          <w:p>
+            <w:pPr>
+              <w:spacing w:after="0"/>
+              <w:jc w:val="right"/>
+            </w:pPr>
+            <w:r>
+              <w:t xml:space="preserve">[0.068,0.175]</w:t>
             </w:r>
           </w:p>
         </w:tc>
@@ -4756,28 +4756,28 @@
               <w:jc w:val="right"/>
             </w:pPr>
             <w:r>
-              <w:t xml:space="preserve">0.117</w:t>
-            </w:r>
-          </w:p>
-        </w:tc>
-        <w:tc>
-          <w:tcPr>
-            <w:tcW w:w="1872" w:type="dxa"/>
-            <w:tcBorders>
-              <w:top w:val="nil" w:color="000000"/>
-              <w:left w:val="nil" w:color="000000"/>
-              <w:bottom w:val="nil" w:color="000000"/>
-              <w:right w:val="nil" w:color="000000"/>
-            </w:tcBorders>
-            <w:vAlign w:val="bottom"/>
-          </w:tcPr>
-          <w:p>
-            <w:pPr>
-              <w:spacing w:after="0"/>
-              <w:jc w:val="right"/>
-            </w:pPr>
-            <w:r>
-              <w:t xml:space="preserve">0.109</w:t>
+              <w:t xml:space="preserve">0.120</w:t>
+            </w:r>
+          </w:p>
+        </w:tc>
+        <w:tc>
+          <w:tcPr>
+            <w:tcW w:w="1872" w:type="dxa"/>
+            <w:tcBorders>
+              <w:top w:val="nil" w:color="000000"/>
+              <w:left w:val="nil" w:color="000000"/>
+              <w:bottom w:val="nil" w:color="000000"/>
+              <w:right w:val="nil" w:color="000000"/>
+            </w:tcBorders>
+            <w:vAlign w:val="bottom"/>
+          </w:tcPr>
+          <w:p>
+            <w:pPr>
+              <w:spacing w:after="0"/>
+              <w:jc w:val="right"/>
+            </w:pPr>
+            <w:r>
+              <w:t xml:space="preserve">0.120</w:t>
             </w:r>
           </w:p>
         </w:tc>
@@ -4863,28 +4863,28 @@
               <w:jc w:val="right"/>
             </w:pPr>
             <w:r>
-              <w:t xml:space="preserve">[0.067,0.166]</w:t>
-            </w:r>
-          </w:p>
-        </w:tc>
-        <w:tc>
-          <w:tcPr>
-            <w:tcW w:w="1872" w:type="dxa"/>
-            <w:tcBorders>
-              <w:top w:val="nil" w:color="000000"/>
-              <w:left w:val="nil" w:color="000000"/>
-              <w:bottom w:val="nil" w:color="000000"/>
-              <w:right w:val="nil" w:color="000000"/>
-            </w:tcBorders>
-            <w:vAlign w:val="bottom"/>
-          </w:tcPr>
-          <w:p>
-            <w:pPr>
-              <w:spacing w:after="0"/>
-              <w:jc w:val="right"/>
-            </w:pPr>
-            <w:r>
-              <w:t xml:space="preserve">[0.049,0.170]</w:t>
+              <w:t xml:space="preserve">[0.077,0.164]</w:t>
+            </w:r>
+          </w:p>
+        </w:tc>
+        <w:tc>
+          <w:tcPr>
+            <w:tcW w:w="1872" w:type="dxa"/>
+            <w:tcBorders>
+              <w:top w:val="nil" w:color="000000"/>
+              <w:left w:val="nil" w:color="000000"/>
+              <w:bottom w:val="nil" w:color="000000"/>
+              <w:right w:val="nil" w:color="000000"/>
+            </w:tcBorders>
+            <w:vAlign w:val="bottom"/>
+          </w:tcPr>
+          <w:p>
+            <w:pPr>
+              <w:spacing w:after="0"/>
+              <w:jc w:val="right"/>
+            </w:pPr>
+            <w:r>
+              <w:t xml:space="preserve">[0.072,0.168]</w:t>
             </w:r>
           </w:p>
         </w:tc>
@@ -5164,28 +5164,28 @@
               <w:jc w:val="right"/>
             </w:pPr>
             <w:r>
+              <w:t xml:space="preserve">0.112</w:t>
+            </w:r>
+          </w:p>
+        </w:tc>
+        <w:tc>
+          <w:tcPr>
+            <w:tcW w:w="1872" w:type="dxa"/>
+            <w:tcBorders>
+              <w:top w:val="nil" w:color="000000"/>
+              <w:left w:val="nil" w:color="000000"/>
+              <w:bottom w:val="nil" w:color="000000"/>
+              <w:right w:val="nil" w:color="000000"/>
+            </w:tcBorders>
+            <w:vAlign w:val="bottom"/>
+          </w:tcPr>
+          <w:p>
+            <w:pPr>
+              <w:spacing w:after="0"/>
+              <w:jc w:val="right"/>
+            </w:pPr>
+            <w:r>
               <w:t xml:space="preserve">0.109</w:t>
-            </w:r>
-          </w:p>
-        </w:tc>
-        <w:tc>
-          <w:tcPr>
-            <w:tcW w:w="1872" w:type="dxa"/>
-            <w:tcBorders>
-              <w:top w:val="nil" w:color="000000"/>
-              <w:left w:val="nil" w:color="000000"/>
-              <w:bottom w:val="nil" w:color="000000"/>
-              <w:right w:val="nil" w:color="000000"/>
-            </w:tcBorders>
-            <w:vAlign w:val="bottom"/>
-          </w:tcPr>
-          <w:p>
-            <w:pPr>
-              <w:spacing w:after="0"/>
-              <w:jc w:val="right"/>
-            </w:pPr>
-            <w:r>
-              <w:t xml:space="preserve">0.102</w:t>
             </w:r>
           </w:p>
         </w:tc>
@@ -5271,28 +5271,28 @@
               <w:jc w:val="right"/>
             </w:pPr>
             <w:r>
-              <w:t xml:space="preserve">[0.059,0.159]</w:t>
-            </w:r>
-          </w:p>
-        </w:tc>
-        <w:tc>
-          <w:tcPr>
-            <w:tcW w:w="1872" w:type="dxa"/>
-            <w:tcBorders>
-              <w:top w:val="nil" w:color="000000"/>
-              <w:left w:val="nil" w:color="000000"/>
-              <w:bottom w:val="nil" w:color="000000"/>
-              <w:right w:val="nil" w:color="000000"/>
-            </w:tcBorders>
-            <w:vAlign w:val="bottom"/>
-          </w:tcPr>
-          <w:p>
-            <w:pPr>
-              <w:spacing w:after="0"/>
-              <w:jc w:val="right"/>
-            </w:pPr>
-            <w:r>
-              <w:t xml:space="preserve">[0.041,0.162]</w:t>
+              <w:t xml:space="preserve">[0.068,0.156]</w:t>
+            </w:r>
+          </w:p>
+        </w:tc>
+        <w:tc>
+          <w:tcPr>
+            <w:tcW w:w="1872" w:type="dxa"/>
+            <w:tcBorders>
+              <w:top w:val="nil" w:color="000000"/>
+              <w:left w:val="nil" w:color="000000"/>
+              <w:bottom w:val="nil" w:color="000000"/>
+              <w:right w:val="nil" w:color="000000"/>
+            </w:tcBorders>
+            <w:vAlign w:val="bottom"/>
+          </w:tcPr>
+          <w:p>
+            <w:pPr>
+              <w:spacing w:after="0"/>
+              <w:jc w:val="right"/>
+            </w:pPr>
+            <w:r>
+              <w:t xml:space="preserve">[0.060,0.158]</w:t>
             </w:r>
           </w:p>
         </w:tc>

</xml_diff>